<commit_message>
Update Requirement 8h11 20/03
</commit_message>
<xml_diff>
--- a/Raw/Nhom2_BenhVienChoMoiNguoi.docx
+++ b/Raw/Nhom2_BenhVienChoMoiNguoi.docx
@@ -1,6 +1,6 @@
 
 <file path=word/document.xml><?xml version="1.0" encoding="utf-8"?>
-<w:document xmlns:wpc="http://schemas.microsoft.com/office/word/2010/wordprocessingCanvas" xmlns:cx="http://schemas.microsoft.com/office/drawing/2014/chartex" xmlns:cx1="http://schemas.microsoft.com/office/drawing/2015/9/8/chartex" xmlns:cx2="http://schemas.microsoft.com/office/drawing/2015/10/21/chartex" xmlns:cx3="http://schemas.microsoft.com/office/drawing/2016/5/9/chartex" xmlns:cx4="http://schemas.microsoft.com/office/drawing/2016/5/10/chartex" xmlns:cx5="http://schemas.microsoft.com/office/drawing/2016/5/11/chartex" xmlns:cx6="http://schemas.microsoft.com/office/drawing/2016/5/12/chartex" xmlns:cx7="http://schemas.microsoft.com/office/drawing/2016/5/13/chartex" xmlns:cx8="http://schemas.microsoft.com/office/drawing/2016/5/14/chartex" xmlns:mc="http://schemas.openxmlformats.org/markup-compatibility/2006" xmlns:aink="http://schemas.microsoft.com/office/drawing/2016/ink" xmlns:am3d="http://schemas.microsoft.com/office/drawing/2017/model3d" xmlns:o="urn:schemas-microsoft-com:office:office" xmlns:r="http://schemas.openxmlformats.org/officeDocument/2006/relationships" xmlns:m="http://schemas.openxmlformats.org/officeDocument/2006/math" xmlns:v="urn:schemas-microsoft-com:vml" xmlns:wp14="http://schemas.microsoft.com/office/word/2010/wordprocessingDrawing" xmlns:wp="http://schemas.openxmlformats.org/drawingml/2006/wordprocessingDrawing" xmlns:w10="urn:schemas-microsoft-com:office:word" xmlns:w="http://schemas.openxmlformats.org/wordprocessingml/2006/main" xmlns:w14="http://schemas.microsoft.com/office/word/2010/wordml" xmlns:w15="http://schemas.microsoft.com/office/word/2012/wordml" xmlns:w16cid="http://schemas.microsoft.com/office/word/2016/wordml/cid" xmlns:w16se="http://schemas.microsoft.com/office/word/2015/wordml/symex" xmlns:wpg="http://schemas.microsoft.com/office/word/2010/wordprocessingGroup" xmlns:wpi="http://schemas.microsoft.com/office/word/2010/wordprocessingInk" xmlns:wne="http://schemas.microsoft.com/office/word/2006/wordml" xmlns:wps="http://schemas.microsoft.com/office/word/2010/wordprocessingShape" mc:Ignorable="w14 w15 w16se w16cid wp14">
+<w:document xmlns:wpc="http://schemas.microsoft.com/office/word/2010/wordprocessingCanvas" xmlns:cx="http://schemas.microsoft.com/office/drawing/2014/chartex" xmlns:mc="http://schemas.openxmlformats.org/markup-compatibility/2006" xmlns:o="urn:schemas-microsoft-com:office:office" xmlns:r="http://schemas.openxmlformats.org/officeDocument/2006/relationships" xmlns:m="http://schemas.openxmlformats.org/officeDocument/2006/math" xmlns:v="urn:schemas-microsoft-com:vml" xmlns:wp14="http://schemas.microsoft.com/office/word/2010/wordprocessingDrawing" xmlns:wp="http://schemas.openxmlformats.org/drawingml/2006/wordprocessingDrawing" xmlns:w10="urn:schemas-microsoft-com:office:word" xmlns:w="http://schemas.openxmlformats.org/wordprocessingml/2006/main" xmlns:w14="http://schemas.microsoft.com/office/word/2010/wordml" xmlns:w15="http://schemas.microsoft.com/office/word/2012/wordml" xmlns:w16se="http://schemas.microsoft.com/office/word/2015/wordml/symex" xmlns:wpg="http://schemas.microsoft.com/office/word/2010/wordprocessingGroup" xmlns:wpi="http://schemas.microsoft.com/office/word/2010/wordprocessingInk" xmlns:wne="http://schemas.microsoft.com/office/word/2006/wordml" xmlns:wps="http://schemas.microsoft.com/office/word/2010/wordprocessingShape" mc:Ignorable="w14 w15 w16se wp14">
   <w:body>
     <w:sdt>
       <w:sdtPr>
@@ -22,7 +22,7 @@
       <w:sdtContent>
         <w:p>
           <w:pPr>
-            <w:pStyle w:val="KhngDncch"/>
+            <w:pStyle w:val="NoSpacing"/>
             <w:spacing w:before="840" w:after="240"/>
             <w:jc w:val="center"/>
             <w:rPr>
@@ -46,7 +46,7 @@
         </w:p>
         <w:p>
           <w:pPr>
-            <w:pStyle w:val="KhngDncch"/>
+            <w:pStyle w:val="NoSpacing"/>
             <w:spacing w:before="1540" w:after="240"/>
             <w:jc w:val="center"/>
             <w:rPr>
@@ -111,7 +111,7 @@
         </w:p>
         <w:p>
           <w:pPr>
-            <w:pStyle w:val="KhngDncch"/>
+            <w:pStyle w:val="NoSpacing"/>
             <w:jc w:val="center"/>
             <w:rPr>
               <w:color w:val="4472C4" w:themeColor="accent1"/>
@@ -142,7 +142,7 @@
         </w:p>
         <w:p>
           <w:pPr>
-            <w:pStyle w:val="KhngDncch"/>
+            <w:pStyle w:val="NoSpacing"/>
             <w:spacing w:before="480"/>
             <w:jc w:val="center"/>
             <w:rPr>
@@ -162,7 +162,7 @@
         </w:p>
         <w:p>
           <w:pPr>
-            <w:pStyle w:val="KhngDncch"/>
+            <w:pStyle w:val="NoSpacing"/>
             <w:spacing w:before="480"/>
             <w:jc w:val="center"/>
             <w:rPr>
@@ -190,7 +190,7 @@
         </w:p>
         <w:p>
           <w:pPr>
-            <w:pStyle w:val="KhngDncch"/>
+            <w:pStyle w:val="NoSpacing"/>
             <w:spacing w:before="480"/>
             <w:jc w:val="center"/>
             <w:rPr>
@@ -210,7 +210,7 @@
         </w:p>
         <w:p>
           <w:pPr>
-            <w:pStyle w:val="KhngDncch"/>
+            <w:pStyle w:val="NoSpacing"/>
             <w:spacing w:before="480"/>
             <w:jc w:val="center"/>
             <w:rPr>
@@ -334,7 +334,7 @@
                   </wp:anchor>
                 </w:drawing>
               </mc:Choice>
-              <mc:Fallback>
+              <mc:Fallback xmlns:w16cid="http://schemas.microsoft.com/office/word/2016/wordml/cid" xmlns:am3d="http://schemas.microsoft.com/office/drawing/2017/model3d" xmlns:aink="http://schemas.microsoft.com/office/drawing/2016/ink" xmlns:cx8="http://schemas.microsoft.com/office/drawing/2016/5/14/chartex" xmlns:cx7="http://schemas.microsoft.com/office/drawing/2016/5/13/chartex" xmlns:cx6="http://schemas.microsoft.com/office/drawing/2016/5/12/chartex" xmlns:cx5="http://schemas.microsoft.com/office/drawing/2016/5/11/chartex" xmlns:cx4="http://schemas.microsoft.com/office/drawing/2016/5/10/chartex" xmlns:cx3="http://schemas.microsoft.com/office/drawing/2016/5/9/chartex" xmlns:cx2="http://schemas.microsoft.com/office/drawing/2015/10/21/chartex" xmlns:cx1="http://schemas.microsoft.com/office/drawing/2015/9/8/chartex">
                 <w:pict>
                   <v:shapetype w14:anchorId="3C08B7FF" id="_x0000_t202" coordsize="21600,21600" o:spt="202" path="m,l,21600r21600,l21600,xe">
                     <v:stroke joinstyle="miter"/>
@@ -382,8 +382,6 @@
           </w:r>
         </w:p>
         <w:p/>
-        <w:bookmarkStart w:id="0" w:name="_GoBack" w:displacedByCustomXml="next"/>
-        <w:bookmarkEnd w:id="0" w:displacedByCustomXml="next"/>
       </w:sdtContent>
     </w:sdt>
     <w:sdt>
@@ -410,7 +408,7 @@
       <w:sdtContent>
         <w:p>
           <w:pPr>
-            <w:pStyle w:val="uMucluc"/>
+            <w:pStyle w:val="TOCHeading"/>
             <w:jc w:val="center"/>
             <w:rPr>
               <w:sz w:val="42"/>
@@ -427,7 +425,7 @@
         </w:p>
         <w:p>
           <w:pPr>
-            <w:pStyle w:val="Mucluc1"/>
+            <w:pStyle w:val="TOC1"/>
             <w:tabs>
               <w:tab w:val="left" w:pos="440"/>
               <w:tab w:val="right" w:leader="dot" w:pos="9350"/>
@@ -461,7 +459,7 @@
           <w:hyperlink w:anchor="_Toc509230983" w:history="1">
             <w:r>
               <w:rPr>
-                <w:rStyle w:val="Siuktni"/>
+                <w:rStyle w:val="Hyperlink"/>
                 <w:noProof/>
               </w:rPr>
               <w:t>1.</w:t>
@@ -475,7 +473,7 @@
             </w:r>
             <w:r>
               <w:rPr>
-                <w:rStyle w:val="Siuktni"/>
+                <w:rStyle w:val="Hyperlink"/>
                 <w:noProof/>
               </w:rPr>
               <w:t>Mô tả chung:</w:t>
@@ -532,7 +530,7 @@
         </w:p>
         <w:p>
           <w:pPr>
-            <w:pStyle w:val="Mucluc2"/>
+            <w:pStyle w:val="TOC2"/>
             <w:tabs>
               <w:tab w:val="left" w:pos="660"/>
               <w:tab w:val="right" w:leader="dot" w:pos="9350"/>
@@ -545,7 +543,7 @@
           <w:hyperlink w:anchor="_Toc509230984" w:history="1">
             <w:r>
               <w:rPr>
-                <w:rStyle w:val="Siuktni"/>
+                <w:rStyle w:val="Hyperlink"/>
                 <w:noProof/>
               </w:rPr>
               <w:t>a)</w:t>
@@ -559,7 +557,7 @@
             </w:r>
             <w:r>
               <w:rPr>
-                <w:rStyle w:val="Siuktni"/>
+                <w:rStyle w:val="Hyperlink"/>
                 <w:noProof/>
               </w:rPr>
               <w:t>Mục tiêu:</w:t>
@@ -616,7 +614,7 @@
         </w:p>
         <w:p>
           <w:pPr>
-            <w:pStyle w:val="Mucluc2"/>
+            <w:pStyle w:val="TOC2"/>
             <w:tabs>
               <w:tab w:val="left" w:pos="660"/>
               <w:tab w:val="right" w:leader="dot" w:pos="9350"/>
@@ -629,7 +627,7 @@
           <w:hyperlink w:anchor="_Toc509230985" w:history="1">
             <w:r>
               <w:rPr>
-                <w:rStyle w:val="Siuktni"/>
+                <w:rStyle w:val="Hyperlink"/>
                 <w:noProof/>
               </w:rPr>
               <w:t>b)</w:t>
@@ -643,7 +641,7 @@
             </w:r>
             <w:r>
               <w:rPr>
-                <w:rStyle w:val="Siuktni"/>
+                <w:rStyle w:val="Hyperlink"/>
                 <w:noProof/>
               </w:rPr>
               <w:t>Lợi ích:</w:t>
@@ -700,7 +698,7 @@
         </w:p>
         <w:p>
           <w:pPr>
-            <w:pStyle w:val="Mucluc2"/>
+            <w:pStyle w:val="TOC2"/>
             <w:tabs>
               <w:tab w:val="left" w:pos="660"/>
               <w:tab w:val="right" w:leader="dot" w:pos="9350"/>
@@ -713,7 +711,7 @@
           <w:hyperlink w:anchor="_Toc509230986" w:history="1">
             <w:r>
               <w:rPr>
-                <w:rStyle w:val="Siuktni"/>
+                <w:rStyle w:val="Hyperlink"/>
                 <w:noProof/>
               </w:rPr>
               <w:t>c)</w:t>
@@ -727,7 +725,7 @@
             </w:r>
             <w:r>
               <w:rPr>
-                <w:rStyle w:val="Siuktni"/>
+                <w:rStyle w:val="Hyperlink"/>
                 <w:noProof/>
               </w:rPr>
               <w:t>Phạm vi:</w:t>
@@ -784,7 +782,7 @@
         </w:p>
         <w:p>
           <w:pPr>
-            <w:pStyle w:val="Mucluc2"/>
+            <w:pStyle w:val="TOC2"/>
             <w:tabs>
               <w:tab w:val="left" w:pos="660"/>
               <w:tab w:val="right" w:leader="dot" w:pos="9350"/>
@@ -797,7 +795,7 @@
           <w:hyperlink w:anchor="_Toc509230987" w:history="1">
             <w:r>
               <w:rPr>
-                <w:rStyle w:val="Siuktni"/>
+                <w:rStyle w:val="Hyperlink"/>
                 <w:noProof/>
               </w:rPr>
               <w:t>d)</w:t>
@@ -811,7 +809,7 @@
             </w:r>
             <w:r>
               <w:rPr>
-                <w:rStyle w:val="Siuktni"/>
+                <w:rStyle w:val="Hyperlink"/>
                 <w:noProof/>
               </w:rPr>
               <w:t>Danh sách thuật ngữ và các từ viết tắt:</w:t>
@@ -868,7 +866,7 @@
         </w:p>
         <w:p>
           <w:pPr>
-            <w:pStyle w:val="Mucluc2"/>
+            <w:pStyle w:val="TOC2"/>
             <w:tabs>
               <w:tab w:val="left" w:pos="660"/>
               <w:tab w:val="right" w:leader="dot" w:pos="9350"/>
@@ -881,7 +879,7 @@
           <w:hyperlink w:anchor="_Toc509230988" w:history="1">
             <w:r>
               <w:rPr>
-                <w:rStyle w:val="Siuktni"/>
+                <w:rStyle w:val="Hyperlink"/>
                 <w:noProof/>
               </w:rPr>
               <w:t>e)</w:t>
@@ -895,7 +893,7 @@
             </w:r>
             <w:r>
               <w:rPr>
-                <w:rStyle w:val="Siuktni"/>
+                <w:rStyle w:val="Hyperlink"/>
                 <w:noProof/>
               </w:rPr>
               <w:t>Công nghệ sử dụng:</w:t>
@@ -952,7 +950,7 @@
         </w:p>
         <w:p>
           <w:pPr>
-            <w:pStyle w:val="Mucluc2"/>
+            <w:pStyle w:val="TOC2"/>
             <w:tabs>
               <w:tab w:val="left" w:pos="660"/>
               <w:tab w:val="right" w:leader="dot" w:pos="9350"/>
@@ -965,7 +963,7 @@
           <w:hyperlink w:anchor="_Toc509230989" w:history="1">
             <w:r>
               <w:rPr>
-                <w:rStyle w:val="Siuktni"/>
+                <w:rStyle w:val="Hyperlink"/>
                 <w:noProof/>
               </w:rPr>
               <w:t>f)</w:t>
@@ -979,7 +977,7 @@
             </w:r>
             <w:r>
               <w:rPr>
-                <w:rStyle w:val="Siuktni"/>
+                <w:rStyle w:val="Hyperlink"/>
                 <w:noProof/>
               </w:rPr>
               <w:t>Tài liệu tham khảo:</w:t>
@@ -1036,7 +1034,7 @@
         </w:p>
         <w:p>
           <w:pPr>
-            <w:pStyle w:val="Mucluc1"/>
+            <w:pStyle w:val="TOC1"/>
             <w:tabs>
               <w:tab w:val="left" w:pos="440"/>
               <w:tab w:val="right" w:leader="dot" w:pos="9350"/>
@@ -1049,7 +1047,7 @@
           <w:hyperlink w:anchor="_Toc509230990" w:history="1">
             <w:r>
               <w:rPr>
-                <w:rStyle w:val="Siuktni"/>
+                <w:rStyle w:val="Hyperlink"/>
                 <w:noProof/>
               </w:rPr>
               <w:t>2.</w:t>
@@ -1063,7 +1061,7 @@
             </w:r>
             <w:r>
               <w:rPr>
-                <w:rStyle w:val="Siuktni"/>
+                <w:rStyle w:val="Hyperlink"/>
                 <w:noProof/>
               </w:rPr>
               <w:t>Mô tả hệ thống hiện tại:</w:t>
@@ -1120,7 +1118,7 @@
         </w:p>
         <w:p>
           <w:pPr>
-            <w:pStyle w:val="Mucluc1"/>
+            <w:pStyle w:val="TOC1"/>
             <w:tabs>
               <w:tab w:val="left" w:pos="440"/>
               <w:tab w:val="right" w:leader="dot" w:pos="9350"/>
@@ -1133,7 +1131,7 @@
           <w:hyperlink w:anchor="_Toc509230991" w:history="1">
             <w:r>
               <w:rPr>
-                <w:rStyle w:val="Siuktni"/>
+                <w:rStyle w:val="Hyperlink"/>
                 <w:noProof/>
               </w:rPr>
               <w:t>3.</w:t>
@@ -1147,7 +1145,7 @@
             </w:r>
             <w:r>
               <w:rPr>
-                <w:rStyle w:val="Siuktni"/>
+                <w:rStyle w:val="Hyperlink"/>
                 <w:noProof/>
               </w:rPr>
               <w:t>Yêu cầu hệ thống tương lai:</w:t>
@@ -1204,7 +1202,7 @@
         </w:p>
         <w:p>
           <w:pPr>
-            <w:pStyle w:val="Mucluc2"/>
+            <w:pStyle w:val="TOC2"/>
             <w:tabs>
               <w:tab w:val="left" w:pos="660"/>
               <w:tab w:val="right" w:leader="dot" w:pos="9350"/>
@@ -1217,7 +1215,7 @@
           <w:hyperlink w:anchor="_Toc509230992" w:history="1">
             <w:r>
               <w:rPr>
-                <w:rStyle w:val="Siuktni"/>
+                <w:rStyle w:val="Hyperlink"/>
                 <w:noProof/>
               </w:rPr>
               <w:t>a)</w:t>
@@ -1231,7 +1229,7 @@
             </w:r>
             <w:r>
               <w:rPr>
-                <w:rStyle w:val="Siuktni"/>
+                <w:rStyle w:val="Hyperlink"/>
                 <w:noProof/>
               </w:rPr>
               <w:t>Tổng quan:</w:t>
@@ -1288,7 +1286,7 @@
         </w:p>
         <w:p>
           <w:pPr>
-            <w:pStyle w:val="Mucluc2"/>
+            <w:pStyle w:val="TOC2"/>
             <w:tabs>
               <w:tab w:val="left" w:pos="660"/>
               <w:tab w:val="right" w:leader="dot" w:pos="9350"/>
@@ -1301,7 +1299,7 @@
           <w:hyperlink w:anchor="_Toc509230993" w:history="1">
             <w:r>
               <w:rPr>
-                <w:rStyle w:val="Siuktni"/>
+                <w:rStyle w:val="Hyperlink"/>
                 <w:noProof/>
               </w:rPr>
               <w:t>b)</w:t>
@@ -1315,7 +1313,7 @@
             </w:r>
             <w:r>
               <w:rPr>
-                <w:rStyle w:val="Siuktni"/>
+                <w:rStyle w:val="Hyperlink"/>
                 <w:noProof/>
               </w:rPr>
               <w:t>Chức năng:</w:t>
@@ -1372,7 +1370,7 @@
         </w:p>
         <w:p>
           <w:pPr>
-            <w:pStyle w:val="Mucluc3"/>
+            <w:pStyle w:val="TOC3"/>
             <w:tabs>
               <w:tab w:val="left" w:pos="880"/>
               <w:tab w:val="right" w:leader="dot" w:pos="9350"/>
@@ -1385,7 +1383,7 @@
           <w:hyperlink w:anchor="_Toc509230994" w:history="1">
             <w:r>
               <w:rPr>
-                <w:rStyle w:val="Siuktni"/>
+                <w:rStyle w:val="Hyperlink"/>
                 <w:rFonts w:ascii="Symbol" w:hAnsi="Symbol"/>
                 <w:noProof/>
               </w:rPr>
@@ -1400,7 +1398,7 @@
             </w:r>
             <w:r>
               <w:rPr>
-                <w:rStyle w:val="Siuktni"/>
+                <w:rStyle w:val="Hyperlink"/>
                 <w:noProof/>
               </w:rPr>
               <w:t>Diễn đàn:</w:t>
@@ -1457,7 +1455,7 @@
         </w:p>
         <w:p>
           <w:pPr>
-            <w:pStyle w:val="Mucluc3"/>
+            <w:pStyle w:val="TOC3"/>
             <w:tabs>
               <w:tab w:val="left" w:pos="880"/>
               <w:tab w:val="right" w:leader="dot" w:pos="9350"/>
@@ -1470,7 +1468,7 @@
           <w:hyperlink w:anchor="_Toc509230995" w:history="1">
             <w:r>
               <w:rPr>
-                <w:rStyle w:val="Siuktni"/>
+                <w:rStyle w:val="Hyperlink"/>
                 <w:rFonts w:ascii="Symbol" w:hAnsi="Symbol"/>
                 <w:noProof/>
               </w:rPr>
@@ -1485,7 +1483,7 @@
             </w:r>
             <w:r>
               <w:rPr>
-                <w:rStyle w:val="Siuktni"/>
+                <w:rStyle w:val="Hyperlink"/>
                 <w:noProof/>
               </w:rPr>
               <w:t>Thông tin:</w:t>
@@ -1542,7 +1540,7 @@
         </w:p>
         <w:p>
           <w:pPr>
-            <w:pStyle w:val="Mucluc3"/>
+            <w:pStyle w:val="TOC3"/>
             <w:tabs>
               <w:tab w:val="left" w:pos="880"/>
               <w:tab w:val="right" w:leader="dot" w:pos="9350"/>
@@ -1555,7 +1553,7 @@
           <w:hyperlink w:anchor="_Toc509230996" w:history="1">
             <w:r>
               <w:rPr>
-                <w:rStyle w:val="Siuktni"/>
+                <w:rStyle w:val="Hyperlink"/>
                 <w:rFonts w:ascii="Symbol" w:hAnsi="Symbol"/>
                 <w:noProof/>
               </w:rPr>
@@ -1570,7 +1568,7 @@
             </w:r>
             <w:r>
               <w:rPr>
-                <w:rStyle w:val="Siuktni"/>
+                <w:rStyle w:val="Hyperlink"/>
                 <w:noProof/>
               </w:rPr>
               <w:t>Đặt lịch và đánh giá:</w:t>
@@ -1627,7 +1625,7 @@
         </w:p>
         <w:p>
           <w:pPr>
-            <w:pStyle w:val="Mucluc3"/>
+            <w:pStyle w:val="TOC3"/>
             <w:tabs>
               <w:tab w:val="left" w:pos="880"/>
               <w:tab w:val="right" w:leader="dot" w:pos="9350"/>
@@ -1640,7 +1638,7 @@
           <w:hyperlink w:anchor="_Toc509230997" w:history="1">
             <w:r>
               <w:rPr>
-                <w:rStyle w:val="Siuktni"/>
+                <w:rStyle w:val="Hyperlink"/>
                 <w:rFonts w:ascii="Symbol" w:hAnsi="Symbol"/>
                 <w:noProof/>
               </w:rPr>
@@ -1655,7 +1653,7 @@
             </w:r>
             <w:r>
               <w:rPr>
-                <w:rStyle w:val="Siuktni"/>
+                <w:rStyle w:val="Hyperlink"/>
                 <w:noProof/>
               </w:rPr>
               <w:t>Hồ sơ bệnh án:</w:t>
@@ -1712,7 +1710,7 @@
         </w:p>
         <w:p>
           <w:pPr>
-            <w:pStyle w:val="Mucluc3"/>
+            <w:pStyle w:val="TOC3"/>
             <w:tabs>
               <w:tab w:val="left" w:pos="880"/>
               <w:tab w:val="right" w:leader="dot" w:pos="9350"/>
@@ -1725,7 +1723,7 @@
           <w:hyperlink w:anchor="_Toc509230998" w:history="1">
             <w:r>
               <w:rPr>
-                <w:rStyle w:val="Siuktni"/>
+                <w:rStyle w:val="Hyperlink"/>
                 <w:rFonts w:ascii="Symbol" w:hAnsi="Symbol"/>
                 <w:noProof/>
               </w:rPr>
@@ -1740,7 +1738,7 @@
             </w:r>
             <w:r>
               <w:rPr>
-                <w:rStyle w:val="Siuktni"/>
+                <w:rStyle w:val="Hyperlink"/>
                 <w:noProof/>
               </w:rPr>
               <w:t>Cập nhật và chỉnh sửa:</w:t>
@@ -1797,7 +1795,7 @@
         </w:p>
         <w:p>
           <w:pPr>
-            <w:pStyle w:val="Mucluc2"/>
+            <w:pStyle w:val="TOC2"/>
             <w:tabs>
               <w:tab w:val="right" w:leader="dot" w:pos="9350"/>
             </w:tabs>
@@ -1809,7 +1807,7 @@
           <w:hyperlink w:anchor="_Toc509230999" w:history="1">
             <w:r>
               <w:rPr>
-                <w:rStyle w:val="Siuktni"/>
+                <w:rStyle w:val="Hyperlink"/>
                 <w:noProof/>
               </w:rPr>
               <w:t>c) Phi chức năng:</w:t>
@@ -1866,7 +1864,7 @@
         </w:p>
         <w:p>
           <w:pPr>
-            <w:pStyle w:val="Mucluc1"/>
+            <w:pStyle w:val="TOC1"/>
             <w:tabs>
               <w:tab w:val="left" w:pos="440"/>
               <w:tab w:val="right" w:leader="dot" w:pos="9350"/>
@@ -1879,7 +1877,7 @@
           <w:hyperlink w:anchor="_Toc509231000" w:history="1">
             <w:r>
               <w:rPr>
-                <w:rStyle w:val="Siuktni"/>
+                <w:rStyle w:val="Hyperlink"/>
                 <w:noProof/>
               </w:rPr>
               <w:t>4.</w:t>
@@ -1893,7 +1891,7 @@
             </w:r>
             <w:r>
               <w:rPr>
-                <w:rStyle w:val="Siuktni"/>
+                <w:rStyle w:val="Hyperlink"/>
                 <w:noProof/>
               </w:rPr>
               <w:t>Mô tả hệ thống:</w:t>
@@ -1950,7 +1948,7 @@
         </w:p>
         <w:p>
           <w:pPr>
-            <w:pStyle w:val="Mucluc1"/>
+            <w:pStyle w:val="TOC1"/>
             <w:tabs>
               <w:tab w:val="left" w:pos="440"/>
               <w:tab w:val="right" w:leader="dot" w:pos="9350"/>
@@ -1963,7 +1961,7 @@
           <w:hyperlink w:anchor="_Toc509231001" w:history="1">
             <w:r>
               <w:rPr>
-                <w:rStyle w:val="Siuktni"/>
+                <w:rStyle w:val="Hyperlink"/>
                 <w:noProof/>
               </w:rPr>
               <w:t>5.</w:t>
@@ -1977,7 +1975,7 @@
             </w:r>
             <w:r>
               <w:rPr>
-                <w:rStyle w:val="Siuktni"/>
+                <w:rStyle w:val="Hyperlink"/>
                 <w:noProof/>
               </w:rPr>
               <w:t>Mô hình trực quan:</w:t>
@@ -2034,7 +2032,7 @@
         </w:p>
         <w:p>
           <w:pPr>
-            <w:pStyle w:val="Mucluc2"/>
+            <w:pStyle w:val="TOC2"/>
             <w:tabs>
               <w:tab w:val="left" w:pos="660"/>
               <w:tab w:val="right" w:leader="dot" w:pos="9350"/>
@@ -2047,7 +2045,7 @@
           <w:hyperlink w:anchor="_Toc509231002" w:history="1">
             <w:r>
               <w:rPr>
-                <w:rStyle w:val="Siuktni"/>
+                <w:rStyle w:val="Hyperlink"/>
                 <w:noProof/>
               </w:rPr>
               <w:t>a)</w:t>
@@ -2061,7 +2059,7 @@
             </w:r>
             <w:r>
               <w:rPr>
-                <w:rStyle w:val="Siuktni"/>
+                <w:rStyle w:val="Hyperlink"/>
                 <w:noProof/>
               </w:rPr>
               <w:t>Mô hình quan hệ:</w:t>
@@ -2118,7 +2116,7 @@
         </w:p>
         <w:p>
           <w:pPr>
-            <w:pStyle w:val="Mucluc2"/>
+            <w:pStyle w:val="TOC2"/>
             <w:tabs>
               <w:tab w:val="left" w:pos="660"/>
               <w:tab w:val="right" w:leader="dot" w:pos="9350"/>
@@ -2131,7 +2129,7 @@
           <w:hyperlink w:anchor="_Toc509231003" w:history="1">
             <w:r>
               <w:rPr>
-                <w:rStyle w:val="Siuktni"/>
+                <w:rStyle w:val="Hyperlink"/>
                 <w:noProof/>
               </w:rPr>
               <w:t>b)</w:t>
@@ -2145,7 +2143,7 @@
             </w:r>
             <w:r>
               <w:rPr>
-                <w:rStyle w:val="Siuktni"/>
+                <w:rStyle w:val="Hyperlink"/>
                 <w:noProof/>
               </w:rPr>
               <w:t>Mô hình use-case:</w:t>
@@ -2202,7 +2200,7 @@
         </w:p>
         <w:p>
           <w:pPr>
-            <w:pStyle w:val="Mucluc1"/>
+            <w:pStyle w:val="TOC1"/>
             <w:tabs>
               <w:tab w:val="left" w:pos="440"/>
               <w:tab w:val="right" w:leader="dot" w:pos="9350"/>
@@ -2215,7 +2213,7 @@
           <w:hyperlink w:anchor="_Toc509231004" w:history="1">
             <w:r>
               <w:rPr>
-                <w:rStyle w:val="Siuktni"/>
+                <w:rStyle w:val="Hyperlink"/>
                 <w:noProof/>
               </w:rPr>
               <w:t>6.</w:t>
@@ -2229,7 +2227,7 @@
             </w:r>
             <w:r>
               <w:rPr>
-                <w:rStyle w:val="Siuktni"/>
+                <w:rStyle w:val="Hyperlink"/>
                 <w:noProof/>
               </w:rPr>
               <w:t>Đặc tả chi tiết:</w:t>
@@ -2309,7 +2307,7 @@
     </w:sdt>
     <w:p>
       <w:pPr>
-        <w:pStyle w:val="oancuaDanhsach"/>
+        <w:pStyle w:val="ListParagraph"/>
         <w:numPr>
           <w:ilvl w:val="0"/>
           <w:numId w:val="26"/>
@@ -2335,18 +2333,20 @@
     </w:p>
     <w:p>
       <w:pPr>
-        <w:pStyle w:val="u1"/>
+        <w:pStyle w:val="Heading1"/>
         <w:numPr>
           <w:ilvl w:val="0"/>
           <w:numId w:val="28"/>
         </w:numPr>
         <w:rPr>
+          <w:b/>
           <w:noProof/>
         </w:rPr>
       </w:pPr>
-      <w:bookmarkStart w:id="1" w:name="_Toc509230983"/>
+      <w:bookmarkStart w:id="0" w:name="_Toc509230983"/>
       <w:r>
         <w:rPr>
+          <w:b/>
           <w:noProof/>
         </w:rPr>
         <w:lastRenderedPageBreak/>
@@ -2354,25 +2354,26 @@
       </w:r>
       <w:r>
         <w:rPr>
+          <w:b/>
           <w:noProof/>
         </w:rPr>
         <w:t>:</w:t>
       </w:r>
-      <w:bookmarkEnd w:id="1"/>
-    </w:p>
-    <w:p>
-      <w:pPr>
-        <w:pStyle w:val="u2"/>
+      <w:bookmarkEnd w:id="0"/>
+    </w:p>
+    <w:p>
+      <w:pPr>
+        <w:pStyle w:val="Heading2"/>
         <w:numPr>
           <w:ilvl w:val="0"/>
           <w:numId w:val="39"/>
         </w:numPr>
       </w:pPr>
-      <w:bookmarkStart w:id="2" w:name="_Toc509230984"/>
+      <w:bookmarkStart w:id="1" w:name="_Toc509230984"/>
       <w:r>
         <w:t>Mục tiêu:</w:t>
       </w:r>
-      <w:bookmarkEnd w:id="2"/>
+      <w:bookmarkEnd w:id="1"/>
     </w:p>
     <w:p>
       <w:pPr>
@@ -2387,17 +2388,17 @@
     </w:p>
     <w:p>
       <w:pPr>
-        <w:pStyle w:val="u2"/>
+        <w:pStyle w:val="Heading2"/>
         <w:numPr>
           <w:ilvl w:val="0"/>
           <w:numId w:val="39"/>
         </w:numPr>
       </w:pPr>
-      <w:bookmarkStart w:id="3" w:name="_Toc509230985"/>
+      <w:bookmarkStart w:id="2" w:name="_Toc509230985"/>
       <w:r>
         <w:t>Lợi ích:</w:t>
       </w:r>
-      <w:bookmarkEnd w:id="3"/>
+      <w:bookmarkEnd w:id="2"/>
     </w:p>
     <w:p>
       <w:pPr>
@@ -2409,17 +2410,17 @@
     </w:p>
     <w:p>
       <w:pPr>
-        <w:pStyle w:val="u2"/>
+        <w:pStyle w:val="Heading2"/>
         <w:numPr>
           <w:ilvl w:val="0"/>
           <w:numId w:val="39"/>
         </w:numPr>
       </w:pPr>
-      <w:bookmarkStart w:id="4" w:name="_Toc509230986"/>
+      <w:bookmarkStart w:id="3" w:name="_Toc509230986"/>
       <w:r>
         <w:t>Phạm vi:</w:t>
       </w:r>
-      <w:bookmarkEnd w:id="4"/>
+      <w:bookmarkEnd w:id="3"/>
     </w:p>
     <w:p>
       <w:pPr>
@@ -2437,13 +2438,13 @@
     </w:p>
     <w:p>
       <w:pPr>
-        <w:pStyle w:val="u2"/>
+        <w:pStyle w:val="Heading2"/>
         <w:numPr>
           <w:ilvl w:val="0"/>
           <w:numId w:val="39"/>
         </w:numPr>
       </w:pPr>
-      <w:bookmarkStart w:id="5" w:name="_Toc509230987"/>
+      <w:bookmarkStart w:id="4" w:name="_Toc509230987"/>
       <w:r>
         <w:t>Danh sách thuật ngữ</w:t>
       </w:r>
@@ -2453,11 +2454,11 @@
       <w:r>
         <w:t>:</w:t>
       </w:r>
-      <w:bookmarkEnd w:id="5"/>
+      <w:bookmarkEnd w:id="4"/>
     </w:p>
     <w:tbl>
       <w:tblPr>
-        <w:tblStyle w:val="LiBang"/>
+        <w:tblStyle w:val="TableGrid"/>
         <w:tblW w:w="8910" w:type="dxa"/>
         <w:tblInd w:w="715" w:type="dxa"/>
         <w:tblLook w:val="04A0" w:firstRow="1" w:lastRow="0" w:firstColumn="1" w:lastColumn="0" w:noHBand="0" w:noVBand="1"/>
@@ -2640,21 +2641,21 @@
     </w:tbl>
     <w:p>
       <w:pPr>
-        <w:pStyle w:val="u2"/>
+        <w:pStyle w:val="Heading2"/>
         <w:numPr>
           <w:ilvl w:val="0"/>
           <w:numId w:val="39"/>
         </w:numPr>
       </w:pPr>
-      <w:bookmarkStart w:id="6" w:name="_Toc509230988"/>
+      <w:bookmarkStart w:id="5" w:name="_Toc509230988"/>
       <w:r>
         <w:t>Công nghệ sử dụng:</w:t>
       </w:r>
-      <w:bookmarkEnd w:id="6"/>
-    </w:p>
-    <w:p>
-      <w:pPr>
-        <w:pStyle w:val="oancuaDanhsach"/>
+      <w:bookmarkEnd w:id="5"/>
+    </w:p>
+    <w:p>
+      <w:pPr>
+        <w:pStyle w:val="ListParagraph"/>
         <w:numPr>
           <w:ilvl w:val="0"/>
           <w:numId w:val="34"/>
@@ -2666,7 +2667,7 @@
     </w:p>
     <w:p>
       <w:pPr>
-        <w:pStyle w:val="oancuaDanhsach"/>
+        <w:pStyle w:val="ListParagraph"/>
         <w:ind w:left="1440"/>
       </w:pPr>
       <w:r>
@@ -2674,7 +2675,7 @@
           <w:noProof/>
         </w:rPr>
         <w:drawing>
-          <wp:inline distT="0" distB="0" distL="0" distR="0" wp14:anchorId="5CA73692" wp14:editId="15E57282">
+          <wp:inline distT="0" distB="0" distL="0" distR="0" wp14:anchorId="2C0057DE" wp14:editId="2437B49F">
             <wp:extent cx="4067175" cy="2190018"/>
             <wp:effectExtent l="0" t="0" r="0" b="1270"/>
             <wp:docPr id="4" name="Hình ảnh 4"/>
@@ -2740,7 +2741,7 @@
     </w:p>
     <w:p>
       <w:pPr>
-        <w:pStyle w:val="oancuaDanhsach"/>
+        <w:pStyle w:val="ListParagraph"/>
         <w:numPr>
           <w:ilvl w:val="0"/>
           <w:numId w:val="38"/>
@@ -2753,7 +2754,7 @@
     </w:p>
     <w:p>
       <w:pPr>
-        <w:pStyle w:val="oancuaDanhsach"/>
+        <w:pStyle w:val="ListParagraph"/>
         <w:numPr>
           <w:ilvl w:val="0"/>
           <w:numId w:val="38"/>
@@ -2765,7 +2766,7 @@
     </w:p>
     <w:p>
       <w:pPr>
-        <w:pStyle w:val="oancuaDanhsach"/>
+        <w:pStyle w:val="ListParagraph"/>
         <w:numPr>
           <w:ilvl w:val="0"/>
           <w:numId w:val="38"/>
@@ -2777,7 +2778,7 @@
     </w:p>
     <w:p>
       <w:pPr>
-        <w:pStyle w:val="oancuaDanhsach"/>
+        <w:pStyle w:val="ListParagraph"/>
         <w:numPr>
           <w:ilvl w:val="0"/>
           <w:numId w:val="38"/>
@@ -2789,7 +2790,7 @@
     </w:p>
     <w:p>
       <w:pPr>
-        <w:pStyle w:val="oancuaDanhsach"/>
+        <w:pStyle w:val="ListParagraph"/>
         <w:numPr>
           <w:ilvl w:val="0"/>
           <w:numId w:val="38"/>
@@ -2801,7 +2802,7 @@
     </w:p>
     <w:p>
       <w:pPr>
-        <w:pStyle w:val="oancuaDanhsach"/>
+        <w:pStyle w:val="ListParagraph"/>
         <w:numPr>
           <w:ilvl w:val="0"/>
           <w:numId w:val="38"/>
@@ -2813,7 +2814,7 @@
     </w:p>
     <w:p>
       <w:pPr>
-        <w:pStyle w:val="oancuaDanhsach"/>
+        <w:pStyle w:val="ListParagraph"/>
         <w:numPr>
           <w:ilvl w:val="0"/>
           <w:numId w:val="34"/>
@@ -2825,7 +2826,7 @@
     </w:p>
     <w:p>
       <w:pPr>
-        <w:pStyle w:val="oancuaDanhsach"/>
+        <w:pStyle w:val="ListParagraph"/>
         <w:ind w:left="1440"/>
       </w:pPr>
       <w:r>
@@ -2833,7 +2834,7 @@
           <w:noProof/>
         </w:rPr>
         <w:drawing>
-          <wp:inline distT="0" distB="0" distL="0" distR="0" wp14:anchorId="1E66952F" wp14:editId="6075E924">
+          <wp:inline distT="0" distB="0" distL="0" distR="0" wp14:anchorId="0818F5FE" wp14:editId="40A1D246">
             <wp:extent cx="3571875" cy="2184721"/>
             <wp:effectExtent l="0" t="0" r="0" b="6350"/>
             <wp:docPr id="1" name="Hình ảnh 1"/>
@@ -2905,7 +2906,7 @@
     </w:p>
     <w:p>
       <w:pPr>
-        <w:pStyle w:val="oancuaDanhsach"/>
+        <w:pStyle w:val="ListParagraph"/>
         <w:numPr>
           <w:ilvl w:val="0"/>
           <w:numId w:val="34"/>
@@ -2925,7 +2926,7 @@
     </w:p>
     <w:p>
       <w:pPr>
-        <w:pStyle w:val="oancuaDanhsach"/>
+        <w:pStyle w:val="ListParagraph"/>
         <w:ind w:left="1440"/>
         <w:rPr>
           <w:sz w:val="24"/>
@@ -2940,7 +2941,7 @@
         </w:rPr>
         <w:lastRenderedPageBreak/>
         <w:drawing>
-          <wp:inline distT="0" distB="0" distL="0" distR="0" wp14:anchorId="267DE558" wp14:editId="46D41D96">
+          <wp:inline distT="0" distB="0" distL="0" distR="0" wp14:anchorId="1B0CA415" wp14:editId="4EFF70ED">
             <wp:extent cx="3857625" cy="2571750"/>
             <wp:effectExtent l="0" t="0" r="9525" b="0"/>
             <wp:docPr id="8" name="Hình ảnh 8"/>
@@ -2992,17 +2993,17 @@
     </w:p>
     <w:p>
       <w:pPr>
-        <w:pStyle w:val="u2"/>
+        <w:pStyle w:val="Heading2"/>
         <w:numPr>
           <w:ilvl w:val="0"/>
           <w:numId w:val="39"/>
         </w:numPr>
       </w:pPr>
-      <w:bookmarkStart w:id="7" w:name="_Toc509230989"/>
+      <w:bookmarkStart w:id="6" w:name="_Toc509230989"/>
       <w:r>
         <w:t>Tài liệu tham khảo:</w:t>
       </w:r>
-      <w:bookmarkEnd w:id="7"/>
+      <w:bookmarkEnd w:id="6"/>
     </w:p>
     <w:p>
       <w:pPr>
@@ -3040,17 +3041,23 @@
     </w:p>
     <w:p>
       <w:pPr>
-        <w:pStyle w:val="u1"/>
+        <w:pStyle w:val="Heading1"/>
         <w:numPr>
           <w:ilvl w:val="0"/>
           <w:numId w:val="28"/>
         </w:numPr>
-      </w:pPr>
-      <w:bookmarkStart w:id="8" w:name="_Toc509230990"/>
-      <w:r>
+        <w:rPr>
+          <w:b/>
+        </w:rPr>
+      </w:pPr>
+      <w:bookmarkStart w:id="7" w:name="_Toc509230990"/>
+      <w:r>
+        <w:rPr>
+          <w:b/>
+        </w:rPr>
         <w:t>Mô tả hệ thống hiện tại:</w:t>
       </w:r>
-      <w:bookmarkEnd w:id="8"/>
+      <w:bookmarkEnd w:id="7"/>
     </w:p>
     <w:p>
       <w:pPr>
@@ -3092,31 +3099,37 @@
     </w:p>
     <w:p>
       <w:pPr>
-        <w:pStyle w:val="u1"/>
+        <w:pStyle w:val="Heading1"/>
         <w:numPr>
           <w:ilvl w:val="0"/>
           <w:numId w:val="28"/>
         </w:numPr>
-      </w:pPr>
-      <w:bookmarkStart w:id="9" w:name="_Toc509230991"/>
-      <w:r>
+        <w:rPr>
+          <w:b/>
+        </w:rPr>
+      </w:pPr>
+      <w:bookmarkStart w:id="8" w:name="_Toc509230991"/>
+      <w:r>
+        <w:rPr>
+          <w:b/>
+        </w:rPr>
         <w:t>Yêu cầu hệ thống tương lai:</w:t>
       </w:r>
-      <w:bookmarkEnd w:id="9"/>
-    </w:p>
-    <w:p>
-      <w:pPr>
-        <w:pStyle w:val="u2"/>
+      <w:bookmarkEnd w:id="8"/>
+    </w:p>
+    <w:p>
+      <w:pPr>
+        <w:pStyle w:val="Heading2"/>
         <w:numPr>
           <w:ilvl w:val="0"/>
           <w:numId w:val="40"/>
         </w:numPr>
       </w:pPr>
-      <w:bookmarkStart w:id="10" w:name="_Toc509230992"/>
+      <w:bookmarkStart w:id="9" w:name="_Toc509230992"/>
       <w:r>
         <w:t>Tổng quan:</w:t>
       </w:r>
-      <w:bookmarkEnd w:id="10"/>
+      <w:bookmarkEnd w:id="9"/>
     </w:p>
     <w:p>
       <w:pPr>
@@ -3137,36 +3150,39 @@
     </w:p>
     <w:p>
       <w:pPr>
-        <w:pStyle w:val="u2"/>
+        <w:pStyle w:val="Heading2"/>
         <w:numPr>
           <w:ilvl w:val="0"/>
           <w:numId w:val="40"/>
         </w:numPr>
       </w:pPr>
-      <w:bookmarkStart w:id="11" w:name="_Toc509230993"/>
+      <w:bookmarkStart w:id="10" w:name="_Toc509230993"/>
       <w:r>
         <w:lastRenderedPageBreak/>
         <w:t>Chức năng:</w:t>
       </w:r>
-      <w:bookmarkEnd w:id="11"/>
-    </w:p>
-    <w:p>
-      <w:pPr>
-        <w:pStyle w:val="u3"/>
+      <w:bookmarkEnd w:id="10"/>
+    </w:p>
+    <w:p>
+      <w:pPr>
+        <w:pStyle w:val="Heading3"/>
         <w:numPr>
           <w:ilvl w:val="0"/>
           <w:numId w:val="41"/>
         </w:numPr>
       </w:pPr>
-      <w:bookmarkStart w:id="12" w:name="_Toc509230994"/>
-      <w:r>
-        <w:t>Diễn đàn:</w:t>
-      </w:r>
-      <w:bookmarkEnd w:id="12"/>
-    </w:p>
-    <w:p>
-      <w:pPr>
-        <w:pStyle w:val="oancuaDanhsach"/>
+      <w:bookmarkStart w:id="11" w:name="_Toc509230994"/>
+      <w:r>
+        <w:t>Trao đổi kiến thức trên diễn đàn d</w:t>
+      </w:r>
+      <w:r>
+        <w:t>iễn đàn:</w:t>
+      </w:r>
+      <w:bookmarkEnd w:id="11"/>
+    </w:p>
+    <w:p>
+      <w:pPr>
+        <w:pStyle w:val="ListParagraph"/>
         <w:ind w:left="1440"/>
       </w:pPr>
       <w:r>
@@ -3175,7 +3191,7 @@
     </w:p>
     <w:p>
       <w:pPr>
-        <w:pStyle w:val="oancuaDanhsach"/>
+        <w:pStyle w:val="ListParagraph"/>
         <w:numPr>
           <w:ilvl w:val="0"/>
           <w:numId w:val="37"/>
@@ -3188,7 +3204,7 @@
     </w:p>
     <w:p>
       <w:pPr>
-        <w:pStyle w:val="oancuaDanhsach"/>
+        <w:pStyle w:val="ListParagraph"/>
         <w:numPr>
           <w:ilvl w:val="0"/>
           <w:numId w:val="37"/>
@@ -3201,7 +3217,7 @@
     </w:p>
     <w:p>
       <w:pPr>
-        <w:pStyle w:val="oancuaDanhsach"/>
+        <w:pStyle w:val="ListParagraph"/>
         <w:ind w:left="1440"/>
       </w:pPr>
       <w:r>
@@ -3210,21 +3226,24 @@
     </w:p>
     <w:p>
       <w:pPr>
-        <w:pStyle w:val="u3"/>
+        <w:pStyle w:val="Heading3"/>
         <w:numPr>
           <w:ilvl w:val="0"/>
           <w:numId w:val="41"/>
         </w:numPr>
       </w:pPr>
-      <w:bookmarkStart w:id="13" w:name="_Toc509230995"/>
-      <w:r>
-        <w:t>Thông tin:</w:t>
-      </w:r>
-      <w:bookmarkEnd w:id="13"/>
-    </w:p>
-    <w:p>
-      <w:pPr>
-        <w:pStyle w:val="oancuaDanhsach"/>
+      <w:bookmarkStart w:id="12" w:name="_Toc509230995"/>
+      <w:r>
+        <w:t>Cung cấp t</w:t>
+      </w:r>
+      <w:r>
+        <w:t>hông tin:</w:t>
+      </w:r>
+      <w:bookmarkEnd w:id="12"/>
+    </w:p>
+    <w:p>
+      <w:pPr>
+        <w:pStyle w:val="ListParagraph"/>
         <w:ind w:left="1440"/>
       </w:pPr>
       <w:r>
@@ -3233,7 +3252,7 @@
     </w:p>
     <w:p>
       <w:pPr>
-        <w:pStyle w:val="oancuaDanhsach"/>
+        <w:pStyle w:val="ListParagraph"/>
         <w:ind w:left="1440"/>
       </w:pPr>
       <w:r>
@@ -3242,7 +3261,7 @@
     </w:p>
     <w:p>
       <w:pPr>
-        <w:pStyle w:val="oancuaDanhsach"/>
+        <w:pStyle w:val="ListParagraph"/>
         <w:ind w:left="1440"/>
       </w:pPr>
       <w:r>
@@ -3251,7 +3270,7 @@
     </w:p>
     <w:p>
       <w:pPr>
-        <w:pStyle w:val="oancuaDanhsach"/>
+        <w:pStyle w:val="ListParagraph"/>
         <w:ind w:left="1440"/>
       </w:pPr>
       <w:r>
@@ -3260,7 +3279,7 @@
     </w:p>
     <w:p>
       <w:pPr>
-        <w:pStyle w:val="oancuaDanhsach"/>
+        <w:pStyle w:val="ListParagraph"/>
         <w:ind w:left="1440"/>
       </w:pPr>
       <w:r>
@@ -3269,21 +3288,21 @@
     </w:p>
     <w:p>
       <w:pPr>
-        <w:pStyle w:val="u3"/>
+        <w:pStyle w:val="Heading3"/>
         <w:numPr>
           <w:ilvl w:val="0"/>
           <w:numId w:val="41"/>
         </w:numPr>
       </w:pPr>
-      <w:bookmarkStart w:id="14" w:name="_Toc509230996"/>
+      <w:bookmarkStart w:id="13" w:name="_Toc509230996"/>
       <w:r>
         <w:t>Đặt lịch và đánh giá:</w:t>
       </w:r>
-      <w:bookmarkEnd w:id="14"/>
-    </w:p>
-    <w:p>
-      <w:pPr>
-        <w:pStyle w:val="oancuaDanhsach"/>
+      <w:bookmarkEnd w:id="13"/>
+    </w:p>
+    <w:p>
+      <w:pPr>
+        <w:pStyle w:val="ListParagraph"/>
         <w:ind w:left="1440"/>
       </w:pPr>
       <w:r>
@@ -3292,7 +3311,7 @@
     </w:p>
     <w:p>
       <w:pPr>
-        <w:pStyle w:val="oancuaDanhsach"/>
+        <w:pStyle w:val="ListParagraph"/>
         <w:ind w:left="1440"/>
       </w:pPr>
       <w:r>
@@ -3301,21 +3320,24 @@
     </w:p>
     <w:p>
       <w:pPr>
-        <w:pStyle w:val="u3"/>
+        <w:pStyle w:val="Heading3"/>
         <w:numPr>
           <w:ilvl w:val="0"/>
           <w:numId w:val="41"/>
         </w:numPr>
       </w:pPr>
-      <w:bookmarkStart w:id="15" w:name="_Toc509230997"/>
-      <w:r>
-        <w:t>Hồ sơ bệnh án:</w:t>
-      </w:r>
-      <w:bookmarkEnd w:id="15"/>
-    </w:p>
-    <w:p>
-      <w:pPr>
-        <w:pStyle w:val="oancuaDanhsach"/>
+      <w:bookmarkStart w:id="14" w:name="_Toc509230997"/>
+      <w:r>
+        <w:t>Thực hiện các nghiệp vụ liên quan h</w:t>
+      </w:r>
+      <w:r>
+        <w:t>ồ sơ bệnh án:</w:t>
+      </w:r>
+      <w:bookmarkEnd w:id="14"/>
+    </w:p>
+    <w:p>
+      <w:pPr>
+        <w:pStyle w:val="ListParagraph"/>
         <w:ind w:left="1440"/>
       </w:pPr>
       <w:r>
@@ -3324,7 +3346,7 @@
     </w:p>
     <w:p>
       <w:pPr>
-        <w:pStyle w:val="oancuaDanhsach"/>
+        <w:pStyle w:val="ListParagraph"/>
         <w:ind w:left="1440"/>
       </w:pPr>
       <w:r>
@@ -3333,69 +3355,154 @@
     </w:p>
     <w:p>
       <w:pPr>
-        <w:pStyle w:val="u3"/>
+        <w:pStyle w:val="Heading3"/>
         <w:numPr>
           <w:ilvl w:val="0"/>
           <w:numId w:val="41"/>
         </w:numPr>
       </w:pPr>
-      <w:bookmarkStart w:id="16" w:name="_Toc509230998"/>
+      <w:bookmarkStart w:id="15" w:name="_Toc509230998"/>
       <w:r>
         <w:t>Cập nhật và chỉnh sửa:</w:t>
       </w:r>
+      <w:bookmarkEnd w:id="15"/>
+    </w:p>
+    <w:p>
+      <w:pPr>
+        <w:ind w:left="1080" w:firstLine="360"/>
+      </w:pPr>
+      <w:r>
+        <w:t>Cập nhật các thông tin và chỉnh sửa (bên phía admin).</w:t>
+      </w:r>
+    </w:p>
+    <w:p>
+      <w:pPr>
+        <w:pStyle w:val="Heading2"/>
+        <w:ind w:firstLine="720"/>
+      </w:pPr>
+      <w:bookmarkStart w:id="16" w:name="_Toc509230999"/>
+      <w:r>
+        <w:t xml:space="preserve">c) </w:t>
+      </w:r>
+      <w:r>
+        <w:t>Phi chức năng:</w:t>
+      </w:r>
       <w:bookmarkEnd w:id="16"/>
     </w:p>
     <w:p>
       <w:pPr>
+        <w:ind w:left="1080"/>
+      </w:pPr>
+      <w:r>
+        <w:t xml:space="preserve">(1) Hiệu năng hoạt động: </w:t>
+      </w:r>
+      <w:r>
+        <w:t>Hệ thống hỗ trợ tới 200 người dùng truy xuất cơ sở dữ liệu trung tâm đồng thời bất kỳ lúc nào.</w:t>
+      </w:r>
+    </w:p>
+    <w:p>
+      <w:pPr>
+        <w:ind w:left="1080"/>
+      </w:pPr>
+      <w:r>
+        <w:t>(2) Tương thích</w:t>
+      </w:r>
+      <w:r>
+        <w:t>, Đa dụng</w:t>
+      </w:r>
+      <w:r>
+        <w:t xml:space="preserve">: </w:t>
+      </w:r>
+      <w:r>
+        <w:t>Hệ thống phải chạy tố</w:t>
+      </w:r>
+      <w:r>
+        <w:t>t trên các browser cơ bản như Google Chrome/ Firefox/ Opera/</w:t>
+      </w:r>
+    </w:p>
+    <w:p>
+      <w:pPr>
+        <w:ind w:left="1080"/>
+      </w:pPr>
+      <w:r>
+        <w:t>(3) Tính khả dụng:</w:t>
+      </w:r>
+    </w:p>
+    <w:p>
+      <w:pPr>
         <w:ind w:left="1080" w:firstLine="360"/>
       </w:pPr>
       <w:r>
-        <w:t>Cập nhật các thông tin và chỉnh sửa (bên phía admin).</w:t>
-      </w:r>
-    </w:p>
-    <w:p>
-      <w:pPr>
-        <w:pStyle w:val="u2"/>
-        <w:ind w:firstLine="720"/>
-      </w:pPr>
-      <w:bookmarkStart w:id="17" w:name="_Toc509230999"/>
-      <w:r>
-        <w:t xml:space="preserve">c) </w:t>
-      </w:r>
-      <w:r>
-        <w:t>Phi chức năng:</w:t>
-      </w:r>
-      <w:bookmarkEnd w:id="17"/>
+        <w:t xml:space="preserve">+ </w:t>
+      </w:r>
+      <w:r>
+        <w:t>Giao diện phải thân thiện với người dùng, các chức năng phải hiện ngay trên trang nhất nơi dễ nhìn thấy nhất và phải ghi rõ tên để người dùng dễ dàng sử dụng ngay cả trong lần đầu người dùng sử dụng phần mềm.</w:t>
+      </w:r>
+    </w:p>
+    <w:p>
+      <w:pPr>
+        <w:ind w:left="1080" w:firstLine="360"/>
+      </w:pPr>
+      <w:r>
+        <w:t>+ Phần mềm phải được bảo trì hằng ngày, tránh xảy ra các lỗi nghiêm trọng trong quá trình vận hành như mất mát dữ liệu hoặc tắc nghẽn đường truyền do server quá tải.</w:t>
+      </w:r>
     </w:p>
     <w:p>
       <w:pPr>
         <w:ind w:left="1080"/>
       </w:pPr>
       <w:r>
-        <w:t xml:space="preserve">(1) Hiệu năng hoạt động: </w:t>
-      </w:r>
-      <w:r>
-        <w:t>Hệ thống phải kiểm soát ít nhất 10</w:t>
-      </w:r>
-      <w:r>
-        <w:t>0 yêu cầu trong 1s.</w:t>
+        <w:lastRenderedPageBreak/>
+        <w:t xml:space="preserve">(4) Tính tin cậy: </w:t>
+      </w:r>
+      <w:r>
+        <w:t xml:space="preserve">Hệ thống phải được sao lưu lại định kỳ </w:t>
+      </w:r>
+      <w:r>
+        <w:t>1 lần/</w:t>
+      </w:r>
+      <w:r>
+        <w:t>ngày để hỗ trợ cho việc phục hồi dữ liệu khi xảy ra mất mát, lỗi hay sai sót trong quản lý hoặc quá trình vận hành.</w:t>
+      </w:r>
+    </w:p>
+    <w:p>
+      <w:pPr>
+        <w:ind w:left="1080"/>
+      </w:pPr>
+      <w:r>
+        <w:t xml:space="preserve">(5) An toàn thông tin: </w:t>
+      </w:r>
+      <w:r>
+        <w:t xml:space="preserve">Hệ thống phải </w:t>
+      </w:r>
+      <w:r>
+        <w:t>b</w:t>
+      </w:r>
+      <w:r>
+        <w:t>ảo mật</w:t>
+      </w:r>
+      <w:r>
+        <w:t>,</w:t>
       </w:r>
       <w:r>
         <w:t xml:space="preserve"> </w:t>
       </w:r>
+      <w:r>
+        <w:t>phân quyền chặt chẽ cho các cấp người dùng</w:t>
+      </w:r>
+      <w:r>
+        <w:t>.</w:t>
+      </w:r>
+      <w:r>
+        <w:t xml:space="preserve"> Đồng thời chỉ có nhân viên quản lý mới có quyền thay đổi và cập nhập thông tin khoa phòng, thông tin nhân viên.</w:t>
+      </w:r>
     </w:p>
     <w:p>
       <w:pPr>
         <w:ind w:left="1080"/>
       </w:pPr>
       <w:r>
-        <w:t xml:space="preserve">(2) Tương thích: </w:t>
-      </w:r>
-      <w:r>
-        <w:t>Hệ thống phải chạy tốt trong môi trường webbrowser với HTML và CSS</w:t>
-      </w:r>
-      <w:r>
-        <w:t xml:space="preserve">; </w:t>
+        <w:t>(6) Tính ổn định: Hệ thống đảm bảo chạy ổn định liên tục 24/24 thời giản nghỉ không quá 10%.</w:t>
       </w:r>
     </w:p>
     <w:p>
@@ -3403,26 +3510,19 @@
         <w:ind w:left="1080"/>
       </w:pPr>
       <w:r>
-        <w:t>(3) Tính khả dụng:</w:t>
-      </w:r>
-    </w:p>
-    <w:p>
-      <w:pPr>
-        <w:ind w:left="1080" w:firstLine="360"/>
-      </w:pPr>
-      <w:r>
-        <w:t xml:space="preserve">+ </w:t>
-      </w:r>
-      <w:r>
-        <w:t>Giao diện phải thân thiện với người dùng, các chức năng phải hiện ngay trên trang nhất nơi dễ nhìn thấy nhất và phải ghi rõ tên để người dùng dễ dàng sử dụng ngay cả trong lần đầu người dùng sử dụng phần mềm.</w:t>
-      </w:r>
-    </w:p>
-    <w:p>
-      <w:pPr>
-        <w:ind w:left="1080" w:firstLine="360"/>
-      </w:pPr>
-      <w:r>
-        <w:t>+ Phần mềm phải được bảo trì hằng ngày, tránh xảy ra các lỗi nghiêm trọng trong quá trình vận hành như mất mát dữ liệu hoặc tắc nghẽn đường truyền do server quá tải.</w:t>
+        <w:t xml:space="preserve"> </w:t>
+      </w:r>
+      <w:r>
+        <w:t>(</w:t>
+      </w:r>
+      <w:r>
+        <w:t>7) Sự hỗ trợ</w:t>
+      </w:r>
+      <w:r>
+        <w:t xml:space="preserve">: </w:t>
+      </w:r>
+      <w:r>
+        <w:t>Hệ thống phải dễ dàng cập nhật và nâng cấp khi các công nghệ sử dụng nâng cấp phiên bản mới.</w:t>
       </w:r>
     </w:p>
     <w:p>
@@ -3430,90 +3530,34 @@
         <w:ind w:left="1080"/>
       </w:pPr>
       <w:r>
-        <w:t xml:space="preserve">(4) Tính tin cậy: </w:t>
-      </w:r>
-      <w:r>
-        <w:t xml:space="preserve">Hệ thống phải được sao lưu lại định kỳ </w:t>
-      </w:r>
-      <w:r>
-        <w:t>1 lần/</w:t>
-      </w:r>
-      <w:r>
-        <w:t>ngày để hỗ trợ cho việc phục hồi dữ liệu khi xảy ra mất mát, lỗi hay sai sót trong quản lý hoặc quá trình vận hành.</w:t>
-      </w:r>
-    </w:p>
-    <w:p>
-      <w:pPr>
-        <w:ind w:left="1080"/>
-      </w:pPr>
-      <w:r>
-        <w:lastRenderedPageBreak/>
-        <w:t xml:space="preserve">(5) An toàn thông tin: </w:t>
-      </w:r>
-      <w:r>
-        <w:t xml:space="preserve">Hệ thống phải </w:t>
-      </w:r>
-      <w:r>
-        <w:t>b</w:t>
-      </w:r>
-      <w:r>
-        <w:t>ảo mật</w:t>
-      </w:r>
-      <w:r>
-        <w:t>,</w:t>
-      </w:r>
-      <w:r>
-        <w:t xml:space="preserve"> </w:t>
-      </w:r>
-      <w:r>
-        <w:t>t</w:t>
-      </w:r>
-      <w:r>
-        <w:t>oàn vẹn</w:t>
-      </w:r>
-      <w:r>
-        <w:t xml:space="preserve"> thông tin của người dùng bằng việc đăng nhập với mật khẩu do người dùng tự đặt ra</w:t>
-      </w:r>
-      <w:r>
-        <w:t>.</w:t>
-      </w:r>
-    </w:p>
-    <w:p>
-      <w:pPr>
-        <w:ind w:left="1080"/>
-      </w:pPr>
-      <w:r>
-        <w:t xml:space="preserve"> </w:t>
-      </w:r>
-      <w:r>
-        <w:t>(</w:t>
-      </w:r>
-      <w:r>
-        <w:t>6</w:t>
-      </w:r>
-      <w:r>
-        <w:t xml:space="preserve">) Các yêu cầu phi chức năng khác: </w:t>
-      </w:r>
-      <w:r>
-        <w:t>Hệ thống phải dễ dàng cập nhật và nâng cấp khi các công nghệ sử dụng nâng cấp phiên bản mới.</w:t>
-      </w:r>
-    </w:p>
-    <w:p>
-      <w:pPr>
-        <w:pStyle w:val="u1"/>
+        <w:t>(8) Các ràng buộc thiết kế: Hệ thống hỗ trợ ngôn ngữ Việt Nam.</w:t>
+      </w:r>
+    </w:p>
+    <w:p>
+      <w:pPr>
+        <w:pStyle w:val="Heading1"/>
         <w:numPr>
           <w:ilvl w:val="0"/>
           <w:numId w:val="28"/>
         </w:numPr>
-      </w:pPr>
-      <w:bookmarkStart w:id="18" w:name="_Toc509231000"/>
-      <w:r>
+        <w:rPr>
+          <w:b/>
+        </w:rPr>
+      </w:pPr>
+      <w:bookmarkStart w:id="17" w:name="_Toc509231000"/>
+      <w:r>
+        <w:rPr>
+          <w:b/>
+        </w:rPr>
         <w:t>Mô tả hệ thống</w:t>
       </w:r>
       <w:r>
+        <w:rPr>
+          <w:b/>
+        </w:rPr>
         <w:t>:</w:t>
       </w:r>
-      <w:bookmarkEnd w:id="18"/>
+      <w:bookmarkEnd w:id="17"/>
     </w:p>
     <w:p>
       <w:pPr>
@@ -3696,6 +3740,7 @@
         <w:ind w:left="1440"/>
       </w:pPr>
       <w:r>
+        <w:lastRenderedPageBreak/>
         <w:t>+ Mỗi khoa gồm nhiều nhân viên, mỗi khoa có một trưởng khoa là nhân viên giữ chức vụ bác sĩ, mỗi nhân viên chỉ thuộc một khoa.</w:t>
       </w:r>
     </w:p>
@@ -3739,7 +3784,6 @@
         <w:ind w:left="720"/>
       </w:pPr>
       <w:r>
-        <w:lastRenderedPageBreak/>
         <w:tab/>
         <w:t>+ Mỗi bác sĩ có thể nhận nhiều hồ sơ bệnh án, mỗi hồ sơ bệnh án chỉ do một bác sĩ phụ trách.</w:t>
       </w:r>
@@ -3773,34 +3817,43 @@
     </w:p>
     <w:p>
       <w:pPr>
-        <w:pStyle w:val="u1"/>
+        <w:pStyle w:val="Heading1"/>
         <w:numPr>
           <w:ilvl w:val="0"/>
           <w:numId w:val="28"/>
         </w:numPr>
-      </w:pPr>
-      <w:bookmarkStart w:id="19" w:name="_Toc509231001"/>
-      <w:r>
+        <w:rPr>
+          <w:b/>
+        </w:rPr>
+      </w:pPr>
+      <w:bookmarkStart w:id="18" w:name="_Toc509231001"/>
+      <w:r>
+        <w:rPr>
+          <w:b/>
+        </w:rPr>
         <w:t>Mô hình trực quan</w:t>
       </w:r>
       <w:r>
+        <w:rPr>
+          <w:b/>
+        </w:rPr>
         <w:t>:</w:t>
       </w:r>
-      <w:bookmarkEnd w:id="19"/>
-    </w:p>
-    <w:p>
-      <w:pPr>
-        <w:pStyle w:val="u2"/>
+      <w:bookmarkEnd w:id="18"/>
+    </w:p>
+    <w:p>
+      <w:pPr>
+        <w:pStyle w:val="Heading2"/>
         <w:numPr>
           <w:ilvl w:val="0"/>
           <w:numId w:val="42"/>
         </w:numPr>
       </w:pPr>
-      <w:bookmarkStart w:id="20" w:name="_Toc509231002"/>
+      <w:bookmarkStart w:id="19" w:name="_Toc509231002"/>
       <w:r>
         <w:t>Mô hình quan hệ:</w:t>
       </w:r>
-      <w:bookmarkEnd w:id="20"/>
+      <w:bookmarkEnd w:id="19"/>
     </w:p>
     <w:p/>
     <w:p>
@@ -3808,8 +3861,9 @@
         <w:rPr>
           <w:noProof/>
         </w:rPr>
+        <w:lastRenderedPageBreak/>
         <w:drawing>
-          <wp:inline distT="0" distB="0" distL="0" distR="0">
+          <wp:inline distT="0" distB="0" distL="0" distR="0" wp14:anchorId="096336AC" wp14:editId="3E351DBB">
             <wp:extent cx="5943600" cy="4613275"/>
             <wp:effectExtent l="0" t="0" r="0" b="0"/>
             <wp:docPr id="10" name="Hình ảnh 10"/>
@@ -3866,18 +3920,20 @@
     </w:p>
     <w:p>
       <w:pPr>
-        <w:pStyle w:val="u2"/>
+        <w:pStyle w:val="Heading2"/>
         <w:numPr>
           <w:ilvl w:val="0"/>
           <w:numId w:val="42"/>
         </w:numPr>
       </w:pPr>
-      <w:bookmarkStart w:id="21" w:name="_Toc509231003"/>
-      <w:r>
-        <w:lastRenderedPageBreak/>
-        <w:t>Mô hình use-case:</w:t>
-      </w:r>
-      <w:bookmarkEnd w:id="21"/>
+      <w:bookmarkStart w:id="20" w:name="_Toc509231003"/>
+      <w:r>
+        <w:t>Mô hình USECASE chính</w:t>
+      </w:r>
+      <w:r>
+        <w:t>:</w:t>
+      </w:r>
+      <w:bookmarkEnd w:id="20"/>
     </w:p>
     <w:p/>
     <w:p>
@@ -3885,8 +3941,9 @@
         <w:rPr>
           <w:noProof/>
         </w:rPr>
+        <w:lastRenderedPageBreak/>
         <w:drawing>
-          <wp:inline distT="0" distB="0" distL="0" distR="0">
+          <wp:inline distT="0" distB="0" distL="0" distR="0" wp14:anchorId="16C26015" wp14:editId="39ECD49B">
             <wp:extent cx="5943600" cy="7235190"/>
             <wp:effectExtent l="0" t="0" r="0" b="3810"/>
             <wp:docPr id="9" name="Hình ảnh 9"/>
@@ -3949,20 +4006,751 @@
     <w:p/>
     <w:p>
       <w:pPr>
-        <w:pStyle w:val="u1"/>
+        <w:pStyle w:val="Heading1"/>
         <w:numPr>
           <w:ilvl w:val="0"/>
           <w:numId w:val="28"/>
         </w:numPr>
-      </w:pPr>
-      <w:bookmarkStart w:id="22" w:name="_Toc509231004"/>
-      <w:r>
+        <w:rPr>
+          <w:b/>
+        </w:rPr>
+      </w:pPr>
+      <w:bookmarkStart w:id="21" w:name="_Toc509231004"/>
+      <w:r>
+        <w:rPr>
+          <w:b/>
+        </w:rPr>
+        <w:lastRenderedPageBreak/>
         <w:t>Đặc tả chi tiết</w:t>
       </w:r>
       <w:r>
+        <w:rPr>
+          <w:b/>
+        </w:rPr>
         <w:t>:</w:t>
       </w:r>
+      <w:bookmarkEnd w:id="21"/>
+    </w:p>
+    <w:p>
+      <w:pPr>
+        <w:pStyle w:val="ListParagraph"/>
+        <w:numPr>
+          <w:ilvl w:val="1"/>
+          <w:numId w:val="28"/>
+        </w:numPr>
+      </w:pPr>
+      <w:r>
+        <w:t>Login/Logout</w:t>
+      </w:r>
+    </w:p>
+    <w:p>
+      <w:pPr>
+        <w:pStyle w:val="ListParagraph"/>
+        <w:numPr>
+          <w:ilvl w:val="2"/>
+          <w:numId w:val="28"/>
+        </w:numPr>
+        <w:ind w:left="1440"/>
+      </w:pPr>
+      <w:r>
+        <w:t>Mô tả tóm tắt</w:t>
+      </w:r>
+    </w:p>
+    <w:p>
+      <w:pPr>
+        <w:pStyle w:val="ListParagraph"/>
+        <w:ind w:left="1440"/>
+      </w:pPr>
+      <w:r>
+        <w:t>Use case này mô tả cách một người dùng</w:t>
+      </w:r>
+      <w:r>
+        <w:t>, quản lý</w:t>
+      </w:r>
+      <w:r>
+        <w:t xml:space="preserve"> đăng nhập vào hệ thống giao tiếp bệnh viện.</w:t>
+      </w:r>
+    </w:p>
+    <w:p>
+      <w:pPr>
+        <w:pStyle w:val="ListParagraph"/>
+        <w:numPr>
+          <w:ilvl w:val="2"/>
+          <w:numId w:val="28"/>
+        </w:numPr>
+        <w:ind w:left="1440"/>
+      </w:pPr>
+      <w:r>
+        <w:t>Dòng sự kiện</w:t>
+      </w:r>
+    </w:p>
+    <w:p>
+      <w:pPr>
+        <w:pStyle w:val="ListParagraph"/>
+        <w:ind w:left="1440"/>
+      </w:pPr>
+      <w:r>
+        <w:t>+) Dòng sự kiên chính</w:t>
+      </w:r>
+    </w:p>
+    <w:p>
+      <w:pPr>
+        <w:pStyle w:val="ListParagraph"/>
+        <w:ind w:left="1440"/>
+      </w:pPr>
+      <w:r>
+        <w:tab/>
+        <w:t>Use case này bắt đầu khi một actor muốn đăng nhập vào hệ thống giao tiếp bệnh viện</w:t>
+      </w:r>
+      <w:r>
+        <w:t>, kết thúc khi actor đăng xuất khỏi hệ thống</w:t>
+      </w:r>
+    </w:p>
+    <w:p>
+      <w:pPr>
+        <w:pStyle w:val="ListParagraph"/>
+        <w:ind w:left="1440"/>
+      </w:pPr>
+      <w:r>
+        <w:tab/>
+        <w:t>1 – Hệ thống yêu cầu actor nhập tên và mật khẩu.</w:t>
+      </w:r>
+    </w:p>
+    <w:p>
+      <w:pPr>
+        <w:pStyle w:val="ListParagraph"/>
+        <w:ind w:left="1440"/>
+      </w:pPr>
+      <w:r>
+        <w:tab/>
+        <w:t>2 – Hệ thống kiểm chứng tên và mật khẩu được nhập</w:t>
+      </w:r>
+    </w:p>
+    <w:p>
+      <w:pPr>
+        <w:pStyle w:val="ListParagraph"/>
+        <w:ind w:left="1440"/>
+      </w:pPr>
+      <w:r>
+        <w:tab/>
+        <w:t>3 – Thống báo thành công và cho phép actor đăng nhập vào hệ thống, hệ thống sẽ phân quyền người dùng theo từng loại nhân viên.</w:t>
+      </w:r>
+    </w:p>
+    <w:p>
+      <w:pPr>
+        <w:pStyle w:val="ListParagraph"/>
+        <w:ind w:left="1440"/>
+      </w:pPr>
+      <w:r>
+        <w:t xml:space="preserve"> </w:t>
+      </w:r>
+      <w:r>
+        <w:tab/>
+        <w:t>4- Hệ thống yêu cầu actor xác nhận đăng xuất.</w:t>
+      </w:r>
+    </w:p>
+    <w:p>
+      <w:pPr>
+        <w:pStyle w:val="ListParagraph"/>
+        <w:ind w:left="1440"/>
+      </w:pPr>
+      <w:r>
+        <w:t>+) Các dòng sự kiên khác</w:t>
+      </w:r>
+    </w:p>
+    <w:p>
+      <w:pPr>
+        <w:pStyle w:val="ListParagraph"/>
+        <w:ind w:left="1440"/>
+      </w:pPr>
+      <w:r>
+        <w:tab/>
+        <w:t>Nếu trong dòng sự kiện chính, actor nhập sai tên hoặc mật khẩu, hệ thống sẽ hiển thị một thông báo lỗi. Actor có thể chọn trở về đầu của dòng sự kiến chính hoặc hủy bỏ việc đăng nhập, lúc này usecase hệ thống kết thúc</w:t>
+      </w:r>
+    </w:p>
+    <w:p>
+      <w:pPr>
+        <w:pStyle w:val="ListParagraph"/>
+        <w:numPr>
+          <w:ilvl w:val="2"/>
+          <w:numId w:val="28"/>
+        </w:numPr>
+        <w:ind w:left="1440"/>
+      </w:pPr>
+      <w:r>
+        <w:t>Các yêu cầu đặc biệt</w:t>
+      </w:r>
+    </w:p>
+    <w:p>
+      <w:pPr>
+        <w:pStyle w:val="ListParagraph"/>
+        <w:ind w:left="1440"/>
+      </w:pPr>
+      <w:r>
+        <w:t>Không có.</w:t>
+      </w:r>
+    </w:p>
+    <w:p>
+      <w:pPr>
+        <w:pStyle w:val="ListParagraph"/>
+        <w:numPr>
+          <w:ilvl w:val="2"/>
+          <w:numId w:val="28"/>
+        </w:numPr>
+        <w:ind w:left="1440"/>
+      </w:pPr>
+      <w:r>
+        <w:t>Điều kiện tiên quyết</w:t>
+      </w:r>
+    </w:p>
+    <w:p>
+      <w:pPr>
+        <w:pStyle w:val="ListParagraph"/>
+        <w:ind w:left="1440"/>
+      </w:pPr>
+      <w:r>
+        <w:t>Không có.</w:t>
+      </w:r>
+    </w:p>
+    <w:p>
+      <w:pPr>
+        <w:pStyle w:val="ListParagraph"/>
+        <w:numPr>
+          <w:ilvl w:val="2"/>
+          <w:numId w:val="28"/>
+        </w:numPr>
+        <w:ind w:left="1440"/>
+      </w:pPr>
+      <w:r>
+        <w:t>Hậu điều kiện</w:t>
+      </w:r>
+    </w:p>
+    <w:p>
+      <w:pPr>
+        <w:pStyle w:val="ListParagraph"/>
+        <w:ind w:left="1440"/>
+      </w:pPr>
+      <w:r>
+        <w:t>Nếu use case thành công, actor lúc này đã đăng nhập vào hệ thống. Nếu không trạng thái hệ thống sẽ không thay đổi.</w:t>
+      </w:r>
+    </w:p>
+    <w:p>
+      <w:pPr>
+        <w:pStyle w:val="ListParagraph"/>
+        <w:numPr>
+          <w:ilvl w:val="2"/>
+          <w:numId w:val="28"/>
+        </w:numPr>
+        <w:ind w:left="1440"/>
+      </w:pPr>
+      <w:r>
+        <w:t>Điểm mở rộng</w:t>
+      </w:r>
+    </w:p>
+    <w:p>
+      <w:pPr>
+        <w:pStyle w:val="ListParagraph"/>
+        <w:ind w:left="1440"/>
+      </w:pPr>
+      <w:r>
+        <w:t>Không có.</w:t>
+      </w:r>
+    </w:p>
+    <w:p>
+      <w:pPr>
+        <w:pStyle w:val="ListParagraph"/>
+        <w:numPr>
+          <w:ilvl w:val="1"/>
+          <w:numId w:val="28"/>
+        </w:numPr>
+      </w:pPr>
+      <w:r>
+        <w:t>Add the Post</w:t>
+      </w:r>
+    </w:p>
+    <w:p>
+      <w:pPr>
+        <w:pStyle w:val="ListParagraph"/>
+        <w:numPr>
+          <w:ilvl w:val="2"/>
+          <w:numId w:val="28"/>
+        </w:numPr>
+        <w:ind w:left="1440"/>
+      </w:pPr>
+      <w:r>
+        <w:t xml:space="preserve"> </w:t>
+      </w:r>
+      <w:r>
+        <w:t>Mô tả tóm tắt</w:t>
+      </w:r>
+    </w:p>
+    <w:p>
+      <w:pPr>
+        <w:pStyle w:val="ListParagraph"/>
+        <w:ind w:left="1440"/>
+      </w:pPr>
+      <w:r>
+        <w:t>Use case này</w:t>
+      </w:r>
+      <w:r>
+        <w:t xml:space="preserve"> cho phép actor(user: nhân viên, khách hàng) đăng một tin tức, viết bình luận trong mục tin tức, đặt câu hỏi và trả lời trong mục diễn đàn y tế.</w:t>
+      </w:r>
+    </w:p>
+    <w:p>
+      <w:pPr>
+        <w:pStyle w:val="ListParagraph"/>
+        <w:numPr>
+          <w:ilvl w:val="2"/>
+          <w:numId w:val="28"/>
+        </w:numPr>
+        <w:ind w:left="1440"/>
+      </w:pPr>
+      <w:r>
+        <w:t>Dòng sự kiện</w:t>
+      </w:r>
+    </w:p>
+    <w:p>
+      <w:pPr>
+        <w:pStyle w:val="ListParagraph"/>
+        <w:ind w:left="1440"/>
+      </w:pPr>
+      <w:r>
+        <w:t>+) Dòng sự kiến chính</w:t>
+      </w:r>
+    </w:p>
+    <w:p>
+      <w:pPr>
+        <w:pStyle w:val="ListParagraph"/>
+        <w:ind w:left="1440"/>
+      </w:pPr>
+      <w:r>
+        <w:tab/>
+        <w:t>Use case này bắt đầu khi actor muốn thêm</w:t>
+      </w:r>
+      <w:r>
+        <w:t xml:space="preserve"> một vài viết, bình luận, hay đặt câu hỏi, trả lời.</w:t>
+      </w:r>
+    </w:p>
+    <w:p>
+      <w:pPr>
+        <w:pStyle w:val="ListParagraph"/>
+        <w:ind w:left="2520"/>
+      </w:pPr>
+      <w:r>
+        <w:t>1 –</w:t>
+      </w:r>
+      <w:r>
+        <w:t xml:space="preserve">  Hệ thống hiển thị trực quan yêu cầu của actor.</w:t>
+      </w:r>
+    </w:p>
+    <w:p>
+      <w:pPr>
+        <w:pStyle w:val="ListParagraph"/>
+        <w:ind w:left="2520"/>
+      </w:pPr>
+      <w:r>
+        <w:t xml:space="preserve">2 – Sau khi </w:t>
+      </w:r>
+      <w:r>
+        <w:t>actor thực hiện một thao tác chọn chức năng, một trong các luồng phụ sau được thực hiện</w:t>
+      </w:r>
+    </w:p>
+    <w:p>
+      <w:pPr>
+        <w:pStyle w:val="ListParagraph"/>
+        <w:ind w:left="2520"/>
+      </w:pPr>
+      <w:r>
+        <w:tab/>
+        <w:t>Write New: Viết một tin tức, bài báo trong mục tin tức</w:t>
+      </w:r>
+    </w:p>
+    <w:p>
+      <w:pPr>
+        <w:pStyle w:val="ListParagraph"/>
+        <w:ind w:left="2520"/>
+      </w:pPr>
+      <w:r>
+        <w:tab/>
+      </w:r>
+      <w:r>
+        <w:tab/>
+        <w:t>1-Hệ thống yêu cầu actor cung cấp một bài viết dưới dạng tài liệu word.</w:t>
+      </w:r>
+    </w:p>
+    <w:p>
+      <w:pPr>
+        <w:pStyle w:val="ListParagraph"/>
+        <w:ind w:left="2520"/>
+      </w:pPr>
+      <w:r>
+        <w:tab/>
+      </w:r>
+      <w:r>
+        <w:tab/>
+        <w:t>2-Hệ thống sẽ lưu trữ bài viết</w:t>
+      </w:r>
+      <w:r>
+        <w:t xml:space="preserve"> vào cơ sơ dữ liệu</w:t>
+      </w:r>
+      <w:r>
+        <w:t xml:space="preserve"> </w:t>
+      </w:r>
+      <w:r>
+        <w:t>bao gồm các thông tin: tên người dùng và nội dung.</w:t>
+      </w:r>
+    </w:p>
+    <w:p>
+      <w:pPr>
+        <w:pStyle w:val="ListParagraph"/>
+        <w:ind w:left="2520"/>
+      </w:pPr>
+      <w:r>
+        <w:lastRenderedPageBreak/>
+        <w:tab/>
+      </w:r>
+      <w:r>
+        <w:tab/>
+        <w:t>3-Hệ thống sẽ hiển thị kết quả là bài báo được đăng tại mục tin tức</w:t>
+      </w:r>
+    </w:p>
+    <w:p>
+      <w:pPr>
+        <w:pStyle w:val="ListParagraph"/>
+        <w:ind w:left="2520"/>
+      </w:pPr>
+      <w:r>
+        <w:tab/>
+        <w:t>Write Comment:</w:t>
+      </w:r>
+      <w:r>
+        <w:t xml:space="preserve"> Viết bình luận trong một bài báo, tin tức</w:t>
+      </w:r>
+    </w:p>
+    <w:p>
+      <w:pPr>
+        <w:pStyle w:val="ListParagraph"/>
+        <w:ind w:left="2520"/>
+      </w:pPr>
+      <w:r>
+        <w:tab/>
+      </w:r>
+      <w:r>
+        <w:tab/>
+        <w:t>1-Hệ thống yêu cầu actor nhập vào chuỗi kí tự bình luận cho bài viết.</w:t>
+      </w:r>
+    </w:p>
+    <w:p>
+      <w:pPr>
+        <w:pStyle w:val="ListParagraph"/>
+        <w:ind w:left="2520"/>
+      </w:pPr>
+      <w:r>
+        <w:tab/>
+      </w:r>
+      <w:r>
+        <w:tab/>
+        <w:t>2-Hệ thống sẽ lưu trữ bình luận cho chính xác bài viế</w:t>
+      </w:r>
+      <w:r>
+        <w:t>t bao gồm các thông tin: tên người dùng và nội dung.</w:t>
+      </w:r>
+    </w:p>
+    <w:p>
+      <w:pPr>
+        <w:pStyle w:val="ListParagraph"/>
+        <w:ind w:left="2520"/>
+      </w:pPr>
+      <w:r>
+        <w:tab/>
+      </w:r>
+      <w:r>
+        <w:tab/>
+        <w:t>3-Hệ thống hiển thị bình luận cho bài viết ở phần bình luận của bài viết.</w:t>
+      </w:r>
+    </w:p>
+    <w:p>
+      <w:pPr>
+        <w:pStyle w:val="ListParagraph"/>
+        <w:ind w:left="2520"/>
+      </w:pPr>
+      <w:r>
+        <w:tab/>
+        <w:t>Add the Question:</w:t>
+      </w:r>
+      <w:r>
+        <w:t xml:space="preserve"> Thêm câu hỏi, thắc mắc trong mục Hỏi và trả lời.</w:t>
+      </w:r>
+    </w:p>
+    <w:p>
+      <w:pPr>
+        <w:pStyle w:val="ListParagraph"/>
+        <w:ind w:left="2520"/>
+      </w:pPr>
+      <w:r>
+        <w:tab/>
+      </w:r>
+      <w:r>
+        <w:tab/>
+        <w:t xml:space="preserve">1-Hệ thống yêu cầu actor nhập vào thắc mắc </w:t>
+      </w:r>
+    </w:p>
+    <w:p>
+      <w:pPr>
+        <w:pStyle w:val="ListParagraph"/>
+        <w:ind w:left="2520"/>
+      </w:pPr>
+      <w:r>
+        <w:tab/>
+      </w:r>
+      <w:r>
+        <w:tab/>
+        <w:t>2-Hệ thống thêm câu hỏi của khách hàng vào Cơ sở dữ liệu và hiển thị câu hỏi trên mục hỏ</w:t>
+      </w:r>
+      <w:r>
+        <w:t>i đáp.</w:t>
+      </w:r>
+      <w:r>
+        <w:t xml:space="preserve"> </w:t>
+      </w:r>
+    </w:p>
+    <w:p>
+      <w:pPr>
+        <w:pStyle w:val="ListParagraph"/>
+        <w:ind w:left="2520"/>
+      </w:pPr>
+      <w:r>
+        <w:tab/>
+        <w:t>Add the Answer</w:t>
+      </w:r>
+      <w:r>
+        <w:t>: Giải đáp thắc mắc cho câu hỏi của actor.</w:t>
+      </w:r>
+    </w:p>
+    <w:p>
+      <w:pPr>
+        <w:pStyle w:val="ListParagraph"/>
+        <w:ind w:left="2520"/>
+      </w:pPr>
+      <w:r>
+        <w:tab/>
+      </w:r>
+      <w:r>
+        <w:tab/>
+        <w:t>1-Hệ thống yêu cầu actor nhập vào chuỗi kí tự bình luận cho bài viết.</w:t>
+      </w:r>
+    </w:p>
+    <w:p>
+      <w:pPr>
+        <w:pStyle w:val="ListParagraph"/>
+        <w:ind w:left="2520"/>
+      </w:pPr>
+      <w:r>
+        <w:tab/>
+      </w:r>
+      <w:r>
+        <w:tab/>
+        <w:t>2-Hệ thống sẽ lưu trữ</w:t>
+      </w:r>
+      <w:r>
+        <w:t xml:space="preserve"> câu trả lời cho chính xác câu hỏi</w:t>
+      </w:r>
+      <w:r>
+        <w:t xml:space="preserve"> </w:t>
+      </w:r>
+      <w:r>
+        <w:t>bao gồm các thông tin: tên người dùng và nội dung.</w:t>
+      </w:r>
+    </w:p>
+    <w:p>
+      <w:pPr>
+        <w:pStyle w:val="ListParagraph"/>
+        <w:ind w:left="2520"/>
+      </w:pPr>
+      <w:r>
+        <w:tab/>
+      </w:r>
+      <w:r>
+        <w:tab/>
+        <w:t xml:space="preserve">3-Hệ thống hiển </w:t>
+      </w:r>
+      <w:r>
+        <w:t>t</w:t>
+      </w:r>
+      <w:r>
+        <w:t>hị</w:t>
+      </w:r>
+      <w:r>
+        <w:t xml:space="preserve"> câu trả lời cho câu hỏi</w:t>
+      </w:r>
+      <w:r>
+        <w:t xml:space="preserve"> ở phầ</w:t>
+      </w:r>
+      <w:r>
+        <w:t>n giải đáp của câu hỏi.</w:t>
+      </w:r>
+    </w:p>
+    <w:p>
+      <w:pPr>
+        <w:pStyle w:val="ListParagraph"/>
+        <w:ind w:left="2520"/>
+      </w:pPr>
+    </w:p>
+    <w:p>
+      <w:pPr>
+        <w:pStyle w:val="ListParagraph"/>
+        <w:numPr>
+          <w:ilvl w:val="2"/>
+          <w:numId w:val="28"/>
+        </w:numPr>
+        <w:ind w:left="1440"/>
+      </w:pPr>
+      <w:r>
+        <w:t>Các yêu cầu đặc biệt</w:t>
+      </w:r>
+    </w:p>
+    <w:p>
+      <w:pPr>
+        <w:pStyle w:val="ListParagraph"/>
+        <w:ind w:left="1440"/>
+      </w:pPr>
+      <w:r>
+        <w:t>Không có</w:t>
+      </w:r>
+    </w:p>
+    <w:p>
+      <w:pPr>
+        <w:pStyle w:val="ListParagraph"/>
+        <w:numPr>
+          <w:ilvl w:val="2"/>
+          <w:numId w:val="28"/>
+        </w:numPr>
+        <w:ind w:left="1440"/>
+      </w:pPr>
+      <w:r>
+        <w:t>Điều kiện tiên quyết</w:t>
+      </w:r>
+    </w:p>
+    <w:p>
+      <w:pPr>
+        <w:pStyle w:val="ListParagraph"/>
+        <w:ind w:left="1440"/>
+      </w:pPr>
+      <w:r>
+        <w:t>Actor cần phải đăng nhập vào hệ thống trước khi use case bắt đầu.</w:t>
+      </w:r>
+    </w:p>
+    <w:p>
+      <w:pPr>
+        <w:pStyle w:val="ListParagraph"/>
+        <w:numPr>
+          <w:ilvl w:val="2"/>
+          <w:numId w:val="28"/>
+        </w:numPr>
+        <w:ind w:left="1440"/>
+      </w:pPr>
+      <w:r>
+        <w:t>Hậu điều kiện</w:t>
+      </w:r>
+    </w:p>
+    <w:p>
+      <w:pPr>
+        <w:pStyle w:val="ListParagraph"/>
+        <w:ind w:left="1440"/>
+      </w:pPr>
+      <w:r>
+        <w:t>Nếu use case thực hiện thành công, hệ thống sẽ cập nhập về bài báo, tin tưc, bình luận, câu hỏi, đáp vấn cho cơ sở dữ liệu. Ngược lại, trạng thái của hệ thống không thay đổi.</w:t>
+      </w:r>
+    </w:p>
+    <w:p>
+      <w:pPr>
+        <w:pStyle w:val="ListParagraph"/>
+        <w:numPr>
+          <w:ilvl w:val="2"/>
+          <w:numId w:val="28"/>
+        </w:numPr>
+        <w:ind w:left="1440"/>
+      </w:pPr>
+      <w:r>
+        <w:t>Điểm mở rộng</w:t>
+      </w:r>
+    </w:p>
+    <w:p>
+      <w:pPr>
+        <w:pStyle w:val="ListParagraph"/>
+        <w:ind w:left="1440"/>
+      </w:pPr>
+      <w:r>
+        <w:t>Không có</w:t>
+      </w:r>
+    </w:p>
+    <w:p>
+      <w:pPr>
+        <w:pStyle w:val="ListParagraph"/>
+        <w:numPr>
+          <w:ilvl w:val="1"/>
+          <w:numId w:val="28"/>
+        </w:numPr>
+      </w:pPr>
+      <w:r>
+        <w:t xml:space="preserve">Edit </w:t>
+      </w:r>
+      <w:r>
+        <w:t>the Post</w:t>
+      </w:r>
+    </w:p>
+    <w:p>
+      <w:pPr>
+        <w:pStyle w:val="ListParagraph"/>
+      </w:pPr>
+      <w:r>
+        <w:t>6.3.1 Tóm tắ</w:t>
+      </w:r>
+    </w:p>
+    <w:p>
+      <w:pPr>
+        <w:pStyle w:val="ListParagraph"/>
+      </w:pPr>
+      <w:r>
+        <w:t>6.3.2 Các dòng sự kiện</w:t>
+      </w:r>
+    </w:p>
+    <w:p>
+      <w:pPr>
+        <w:pStyle w:val="ListParagraph"/>
+      </w:pPr>
+      <w:r>
+        <w:t>6.3.3 Các yêu cầu đặc biệt</w:t>
+      </w:r>
+    </w:p>
+    <w:p>
+      <w:pPr>
+        <w:pStyle w:val="ListParagraph"/>
+      </w:pPr>
+      <w:r>
+        <w:t>6.4.4 Điều kiện tiên quyết</w:t>
+      </w:r>
+    </w:p>
+    <w:p>
+      <w:pPr>
+        <w:pStyle w:val="ListParagraph"/>
+      </w:pPr>
+      <w:r>
+        <w:t>6.2.5 Hậu điều kiện</w:t>
+      </w:r>
+    </w:p>
+    <w:p>
+      <w:pPr>
+        <w:pStyle w:val="ListParagraph"/>
+      </w:pPr>
+      <w:r>
+        <w:t>6.2</w:t>
+      </w:r>
+      <w:bookmarkStart w:id="22" w:name="_GoBack"/>
       <w:bookmarkEnd w:id="22"/>
+      <w:r>
+        <w:t>.6 Điểm mở rộng</w:t>
+      </w:r>
     </w:p>
     <w:sectPr>
       <w:footerReference w:type="default" r:id="rId14"/>
@@ -3978,7 +4766,7 @@
 </file>
 
 <file path=word/endnotes.xml><?xml version="1.0" encoding="utf-8"?>
-<w:endnotes xmlns:wpc="http://schemas.microsoft.com/office/word/2010/wordprocessingCanvas" xmlns:cx="http://schemas.microsoft.com/office/drawing/2014/chartex" xmlns:cx1="http://schemas.microsoft.com/office/drawing/2015/9/8/chartex" xmlns:cx2="http://schemas.microsoft.com/office/drawing/2015/10/21/chartex" xmlns:cx3="http://schemas.microsoft.com/office/drawing/2016/5/9/chartex" xmlns:cx4="http://schemas.microsoft.com/office/drawing/2016/5/10/chartex" xmlns:cx5="http://schemas.microsoft.com/office/drawing/2016/5/11/chartex" xmlns:cx6="http://schemas.microsoft.com/office/drawing/2016/5/12/chartex" xmlns:cx7="http://schemas.microsoft.com/office/drawing/2016/5/13/chartex" xmlns:cx8="http://schemas.microsoft.com/office/drawing/2016/5/14/chartex" xmlns:mc="http://schemas.openxmlformats.org/markup-compatibility/2006" xmlns:aink="http://schemas.microsoft.com/office/drawing/2016/ink" xmlns:am3d="http://schemas.microsoft.com/office/drawing/2017/model3d" xmlns:o="urn:schemas-microsoft-com:office:office" xmlns:r="http://schemas.openxmlformats.org/officeDocument/2006/relationships" xmlns:m="http://schemas.openxmlformats.org/officeDocument/2006/math" xmlns:v="urn:schemas-microsoft-com:vml" xmlns:wp14="http://schemas.microsoft.com/office/word/2010/wordprocessingDrawing" xmlns:wp="http://schemas.openxmlformats.org/drawingml/2006/wordprocessingDrawing" xmlns:w10="urn:schemas-microsoft-com:office:word" xmlns:w="http://schemas.openxmlformats.org/wordprocessingml/2006/main" xmlns:w14="http://schemas.microsoft.com/office/word/2010/wordml" xmlns:w15="http://schemas.microsoft.com/office/word/2012/wordml" xmlns:w16cid="http://schemas.microsoft.com/office/word/2016/wordml/cid" xmlns:w16se="http://schemas.microsoft.com/office/word/2015/wordml/symex" xmlns:wpg="http://schemas.microsoft.com/office/word/2010/wordprocessingGroup" xmlns:wpi="http://schemas.microsoft.com/office/word/2010/wordprocessingInk" xmlns:wne="http://schemas.microsoft.com/office/word/2006/wordml" xmlns:wps="http://schemas.microsoft.com/office/word/2010/wordprocessingShape" mc:Ignorable="w14 w15 w16se w16cid wp14">
+<w:endnotes xmlns:wpc="http://schemas.microsoft.com/office/word/2010/wordprocessingCanvas" xmlns:cx="http://schemas.microsoft.com/office/drawing/2014/chartex" xmlns:mc="http://schemas.openxmlformats.org/markup-compatibility/2006" xmlns:o="urn:schemas-microsoft-com:office:office" xmlns:r="http://schemas.openxmlformats.org/officeDocument/2006/relationships" xmlns:m="http://schemas.openxmlformats.org/officeDocument/2006/math" xmlns:v="urn:schemas-microsoft-com:vml" xmlns:wp14="http://schemas.microsoft.com/office/word/2010/wordprocessingDrawing" xmlns:wp="http://schemas.openxmlformats.org/drawingml/2006/wordprocessingDrawing" xmlns:w10="urn:schemas-microsoft-com:office:word" xmlns:w="http://schemas.openxmlformats.org/wordprocessingml/2006/main" xmlns:w14="http://schemas.microsoft.com/office/word/2010/wordml" xmlns:w15="http://schemas.microsoft.com/office/word/2012/wordml" xmlns:w16se="http://schemas.microsoft.com/office/word/2015/wordml/symex" xmlns:wpg="http://schemas.microsoft.com/office/word/2010/wordprocessingGroup" xmlns:wpi="http://schemas.microsoft.com/office/word/2010/wordprocessingInk" xmlns:wne="http://schemas.microsoft.com/office/word/2006/wordml" xmlns:wps="http://schemas.microsoft.com/office/word/2010/wordprocessingShape" mc:Ignorable="w14 w15 w16se wp14">
   <w:endnote w:type="separator" w:id="-1">
     <w:p>
       <w:pPr>
@@ -4003,7 +4791,7 @@
 </file>
 
 <file path=word/footer1.xml><?xml version="1.0" encoding="utf-8"?>
-<w:ftr xmlns:wpc="http://schemas.microsoft.com/office/word/2010/wordprocessingCanvas" xmlns:cx="http://schemas.microsoft.com/office/drawing/2014/chartex" xmlns:cx1="http://schemas.microsoft.com/office/drawing/2015/9/8/chartex" xmlns:cx2="http://schemas.microsoft.com/office/drawing/2015/10/21/chartex" xmlns:cx3="http://schemas.microsoft.com/office/drawing/2016/5/9/chartex" xmlns:cx4="http://schemas.microsoft.com/office/drawing/2016/5/10/chartex" xmlns:cx5="http://schemas.microsoft.com/office/drawing/2016/5/11/chartex" xmlns:cx6="http://schemas.microsoft.com/office/drawing/2016/5/12/chartex" xmlns:cx7="http://schemas.microsoft.com/office/drawing/2016/5/13/chartex" xmlns:cx8="http://schemas.microsoft.com/office/drawing/2016/5/14/chartex" xmlns:mc="http://schemas.openxmlformats.org/markup-compatibility/2006" xmlns:aink="http://schemas.microsoft.com/office/drawing/2016/ink" xmlns:am3d="http://schemas.microsoft.com/office/drawing/2017/model3d" xmlns:o="urn:schemas-microsoft-com:office:office" xmlns:r="http://schemas.openxmlformats.org/officeDocument/2006/relationships" xmlns:m="http://schemas.openxmlformats.org/officeDocument/2006/math" xmlns:v="urn:schemas-microsoft-com:vml" xmlns:wp14="http://schemas.microsoft.com/office/word/2010/wordprocessingDrawing" xmlns:wp="http://schemas.openxmlformats.org/drawingml/2006/wordprocessingDrawing" xmlns:w10="urn:schemas-microsoft-com:office:word" xmlns:w="http://schemas.openxmlformats.org/wordprocessingml/2006/main" xmlns:w14="http://schemas.microsoft.com/office/word/2010/wordml" xmlns:w15="http://schemas.microsoft.com/office/word/2012/wordml" xmlns:w16cid="http://schemas.microsoft.com/office/word/2016/wordml/cid" xmlns:w16se="http://schemas.microsoft.com/office/word/2015/wordml/symex" xmlns:wpg="http://schemas.microsoft.com/office/word/2010/wordprocessingGroup" xmlns:wpi="http://schemas.microsoft.com/office/word/2010/wordprocessingInk" xmlns:wne="http://schemas.microsoft.com/office/word/2006/wordml" xmlns:wps="http://schemas.microsoft.com/office/word/2010/wordprocessingShape" mc:Ignorable="w14 w15 w16se w16cid wp14">
+<w:ftr xmlns:wpc="http://schemas.microsoft.com/office/word/2010/wordprocessingCanvas" xmlns:cx="http://schemas.microsoft.com/office/drawing/2014/chartex" xmlns:mc="http://schemas.openxmlformats.org/markup-compatibility/2006" xmlns:o="urn:schemas-microsoft-com:office:office" xmlns:r="http://schemas.openxmlformats.org/officeDocument/2006/relationships" xmlns:m="http://schemas.openxmlformats.org/officeDocument/2006/math" xmlns:v="urn:schemas-microsoft-com:vml" xmlns:wp14="http://schemas.microsoft.com/office/word/2010/wordprocessingDrawing" xmlns:wp="http://schemas.openxmlformats.org/drawingml/2006/wordprocessingDrawing" xmlns:w10="urn:schemas-microsoft-com:office:word" xmlns:w="http://schemas.openxmlformats.org/wordprocessingml/2006/main" xmlns:w14="http://schemas.microsoft.com/office/word/2010/wordml" xmlns:w15="http://schemas.microsoft.com/office/word/2012/wordml" xmlns:w16se="http://schemas.microsoft.com/office/word/2015/wordml/symex" xmlns:wpg="http://schemas.microsoft.com/office/word/2010/wordprocessingGroup" xmlns:wpi="http://schemas.microsoft.com/office/word/2010/wordprocessingInk" xmlns:wne="http://schemas.microsoft.com/office/word/2006/wordml" xmlns:wps="http://schemas.microsoft.com/office/word/2010/wordprocessingShape" mc:Ignorable="w14 w15 w16se wp14">
   <w:sdt>
     <w:sdtPr>
       <w:id w:val="1490980580"/>
@@ -4020,7 +4808,7 @@
     <w:sdtContent>
       <w:p>
         <w:pPr>
-          <w:pStyle w:val="Chntrang"/>
+          <w:pStyle w:val="Footer"/>
           <w:jc w:val="center"/>
         </w:pPr>
         <w:r>
@@ -4036,7 +4824,7 @@
           <w:rPr>
             <w:noProof/>
           </w:rPr>
-          <w:t>6</w:t>
+          <w:t>11</w:t>
         </w:r>
         <w:r>
           <w:rPr>
@@ -4049,14 +4837,14 @@
   </w:sdt>
   <w:p>
     <w:pPr>
-      <w:pStyle w:val="Chntrang"/>
+      <w:pStyle w:val="Footer"/>
     </w:pPr>
   </w:p>
 </w:ftr>
 </file>
 
 <file path=word/footnotes.xml><?xml version="1.0" encoding="utf-8"?>
-<w:footnotes xmlns:wpc="http://schemas.microsoft.com/office/word/2010/wordprocessingCanvas" xmlns:cx="http://schemas.microsoft.com/office/drawing/2014/chartex" xmlns:cx1="http://schemas.microsoft.com/office/drawing/2015/9/8/chartex" xmlns:cx2="http://schemas.microsoft.com/office/drawing/2015/10/21/chartex" xmlns:cx3="http://schemas.microsoft.com/office/drawing/2016/5/9/chartex" xmlns:cx4="http://schemas.microsoft.com/office/drawing/2016/5/10/chartex" xmlns:cx5="http://schemas.microsoft.com/office/drawing/2016/5/11/chartex" xmlns:cx6="http://schemas.microsoft.com/office/drawing/2016/5/12/chartex" xmlns:cx7="http://schemas.microsoft.com/office/drawing/2016/5/13/chartex" xmlns:cx8="http://schemas.microsoft.com/office/drawing/2016/5/14/chartex" xmlns:mc="http://schemas.openxmlformats.org/markup-compatibility/2006" xmlns:aink="http://schemas.microsoft.com/office/drawing/2016/ink" xmlns:am3d="http://schemas.microsoft.com/office/drawing/2017/model3d" xmlns:o="urn:schemas-microsoft-com:office:office" xmlns:r="http://schemas.openxmlformats.org/officeDocument/2006/relationships" xmlns:m="http://schemas.openxmlformats.org/officeDocument/2006/math" xmlns:v="urn:schemas-microsoft-com:vml" xmlns:wp14="http://schemas.microsoft.com/office/word/2010/wordprocessingDrawing" xmlns:wp="http://schemas.openxmlformats.org/drawingml/2006/wordprocessingDrawing" xmlns:w10="urn:schemas-microsoft-com:office:word" xmlns:w="http://schemas.openxmlformats.org/wordprocessingml/2006/main" xmlns:w14="http://schemas.microsoft.com/office/word/2010/wordml" xmlns:w15="http://schemas.microsoft.com/office/word/2012/wordml" xmlns:w16cid="http://schemas.microsoft.com/office/word/2016/wordml/cid" xmlns:w16se="http://schemas.microsoft.com/office/word/2015/wordml/symex" xmlns:wpg="http://schemas.microsoft.com/office/word/2010/wordprocessingGroup" xmlns:wpi="http://schemas.microsoft.com/office/word/2010/wordprocessingInk" xmlns:wne="http://schemas.microsoft.com/office/word/2006/wordml" xmlns:wps="http://schemas.microsoft.com/office/word/2010/wordprocessingShape" mc:Ignorable="w14 w15 w16se w16cid wp14">
+<w:footnotes xmlns:wpc="http://schemas.microsoft.com/office/word/2010/wordprocessingCanvas" xmlns:cx="http://schemas.microsoft.com/office/drawing/2014/chartex" xmlns:mc="http://schemas.openxmlformats.org/markup-compatibility/2006" xmlns:o="urn:schemas-microsoft-com:office:office" xmlns:r="http://schemas.openxmlformats.org/officeDocument/2006/relationships" xmlns:m="http://schemas.openxmlformats.org/officeDocument/2006/math" xmlns:v="urn:schemas-microsoft-com:vml" xmlns:wp14="http://schemas.microsoft.com/office/word/2010/wordprocessingDrawing" xmlns:wp="http://schemas.openxmlformats.org/drawingml/2006/wordprocessingDrawing" xmlns:w10="urn:schemas-microsoft-com:office:word" xmlns:w="http://schemas.openxmlformats.org/wordprocessingml/2006/main" xmlns:w14="http://schemas.microsoft.com/office/word/2010/wordml" xmlns:w15="http://schemas.microsoft.com/office/word/2012/wordml" xmlns:w16se="http://schemas.microsoft.com/office/word/2015/wordml/symex" xmlns:wpg="http://schemas.microsoft.com/office/word/2010/wordprocessingGroup" xmlns:wpi="http://schemas.microsoft.com/office/word/2010/wordprocessingInk" xmlns:wne="http://schemas.microsoft.com/office/word/2006/wordml" xmlns:wps="http://schemas.microsoft.com/office/word/2010/wordprocessingShape" mc:Ignorable="w14 w15 w16se wp14">
   <w:footnote w:type="separator" w:id="-1">
     <w:p>
       <w:pPr>
@@ -4081,7 +4869,7 @@
 </file>
 
 <file path=word/numbering.xml><?xml version="1.0" encoding="utf-8"?>
-<w:numbering xmlns:wpc="http://schemas.microsoft.com/office/word/2010/wordprocessingCanvas" xmlns:cx="http://schemas.microsoft.com/office/drawing/2014/chartex" xmlns:cx1="http://schemas.microsoft.com/office/drawing/2015/9/8/chartex" xmlns:cx2="http://schemas.microsoft.com/office/drawing/2015/10/21/chartex" xmlns:cx3="http://schemas.microsoft.com/office/drawing/2016/5/9/chartex" xmlns:cx4="http://schemas.microsoft.com/office/drawing/2016/5/10/chartex" xmlns:cx5="http://schemas.microsoft.com/office/drawing/2016/5/11/chartex" xmlns:cx6="http://schemas.microsoft.com/office/drawing/2016/5/12/chartex" xmlns:cx7="http://schemas.microsoft.com/office/drawing/2016/5/13/chartex" xmlns:cx8="http://schemas.microsoft.com/office/drawing/2016/5/14/chartex" xmlns:mc="http://schemas.openxmlformats.org/markup-compatibility/2006" xmlns:aink="http://schemas.microsoft.com/office/drawing/2016/ink" xmlns:am3d="http://schemas.microsoft.com/office/drawing/2017/model3d" xmlns:o="urn:schemas-microsoft-com:office:office" xmlns:r="http://schemas.openxmlformats.org/officeDocument/2006/relationships" xmlns:m="http://schemas.openxmlformats.org/officeDocument/2006/math" xmlns:v="urn:schemas-microsoft-com:vml" xmlns:wp14="http://schemas.microsoft.com/office/word/2010/wordprocessingDrawing" xmlns:wp="http://schemas.openxmlformats.org/drawingml/2006/wordprocessingDrawing" xmlns:w10="urn:schemas-microsoft-com:office:word" xmlns:w="http://schemas.openxmlformats.org/wordprocessingml/2006/main" xmlns:w14="http://schemas.microsoft.com/office/word/2010/wordml" xmlns:w15="http://schemas.microsoft.com/office/word/2012/wordml" xmlns:w16cid="http://schemas.microsoft.com/office/word/2016/wordml/cid" xmlns:w16se="http://schemas.microsoft.com/office/word/2015/wordml/symex" xmlns:wpg="http://schemas.microsoft.com/office/word/2010/wordprocessingGroup" xmlns:wpi="http://schemas.microsoft.com/office/word/2010/wordprocessingInk" xmlns:wne="http://schemas.microsoft.com/office/word/2006/wordml" xmlns:wps="http://schemas.microsoft.com/office/word/2010/wordprocessingShape" mc:Ignorable="w14 w15 w16se w16cid wp14">
+<w:numbering xmlns:wpc="http://schemas.microsoft.com/office/word/2010/wordprocessingCanvas" xmlns:cx="http://schemas.microsoft.com/office/drawing/2014/chartex" xmlns:mc="http://schemas.openxmlformats.org/markup-compatibility/2006" xmlns:o="urn:schemas-microsoft-com:office:office" xmlns:r="http://schemas.openxmlformats.org/officeDocument/2006/relationships" xmlns:m="http://schemas.openxmlformats.org/officeDocument/2006/math" xmlns:v="urn:schemas-microsoft-com:vml" xmlns:wp14="http://schemas.microsoft.com/office/word/2010/wordprocessingDrawing" xmlns:wp="http://schemas.openxmlformats.org/drawingml/2006/wordprocessingDrawing" xmlns:w10="urn:schemas-microsoft-com:office:word" xmlns:w="http://schemas.openxmlformats.org/wordprocessingml/2006/main" xmlns:w14="http://schemas.microsoft.com/office/word/2010/wordml" xmlns:w15="http://schemas.microsoft.com/office/word/2012/wordml" xmlns:w16se="http://schemas.microsoft.com/office/word/2015/wordml/symex" xmlns:wpg="http://schemas.microsoft.com/office/word/2010/wordprocessingGroup" xmlns:wpi="http://schemas.microsoft.com/office/word/2010/wordprocessingInk" xmlns:wne="http://schemas.microsoft.com/office/word/2006/wordml" xmlns:wps="http://schemas.microsoft.com/office/word/2010/wordprocessingShape" mc:Ignorable="w14 w15 w16se wp14">
   <w:abstractNum w:abstractNumId="0" w15:restartNumberingAfterBreak="0">
     <w:nsid w:val="020E0498"/>
     <w:multiLevelType w:val="hybridMultilevel"/>
@@ -4284,6 +5072,95 @@
     </w:lvl>
   </w:abstractNum>
   <w:abstractNum w:abstractNumId="2" w15:restartNumberingAfterBreak="0">
+    <w:nsid w:val="03AD2393"/>
+    <w:multiLevelType w:val="hybridMultilevel"/>
+    <w:tmpl w:val="7C867FE6"/>
+    <w:lvl w:ilvl="0" w:tplc="323A45BA">
+      <w:start w:val="1"/>
+      <w:numFmt w:val="decimal"/>
+      <w:lvlText w:val="%1-"/>
+      <w:lvlJc w:val="left"/>
+      <w:pPr>
+        <w:ind w:left="2520" w:hanging="360"/>
+      </w:pPr>
+      <w:rPr>
+        <w:rFonts w:hint="default"/>
+      </w:rPr>
+    </w:lvl>
+    <w:lvl w:ilvl="1" w:tplc="04090019" w:tentative="1">
+      <w:start w:val="1"/>
+      <w:numFmt w:val="lowerLetter"/>
+      <w:lvlText w:val="%2."/>
+      <w:lvlJc w:val="left"/>
+      <w:pPr>
+        <w:ind w:left="3240" w:hanging="360"/>
+      </w:pPr>
+    </w:lvl>
+    <w:lvl w:ilvl="2" w:tplc="0409001B" w:tentative="1">
+      <w:start w:val="1"/>
+      <w:numFmt w:val="lowerRoman"/>
+      <w:lvlText w:val="%3."/>
+      <w:lvlJc w:val="right"/>
+      <w:pPr>
+        <w:ind w:left="3960" w:hanging="180"/>
+      </w:pPr>
+    </w:lvl>
+    <w:lvl w:ilvl="3" w:tplc="0409000F" w:tentative="1">
+      <w:start w:val="1"/>
+      <w:numFmt w:val="decimal"/>
+      <w:lvlText w:val="%4."/>
+      <w:lvlJc w:val="left"/>
+      <w:pPr>
+        <w:ind w:left="4680" w:hanging="360"/>
+      </w:pPr>
+    </w:lvl>
+    <w:lvl w:ilvl="4" w:tplc="04090019" w:tentative="1">
+      <w:start w:val="1"/>
+      <w:numFmt w:val="lowerLetter"/>
+      <w:lvlText w:val="%5."/>
+      <w:lvlJc w:val="left"/>
+      <w:pPr>
+        <w:ind w:left="5400" w:hanging="360"/>
+      </w:pPr>
+    </w:lvl>
+    <w:lvl w:ilvl="5" w:tplc="0409001B" w:tentative="1">
+      <w:start w:val="1"/>
+      <w:numFmt w:val="lowerRoman"/>
+      <w:lvlText w:val="%6."/>
+      <w:lvlJc w:val="right"/>
+      <w:pPr>
+        <w:ind w:left="6120" w:hanging="180"/>
+      </w:pPr>
+    </w:lvl>
+    <w:lvl w:ilvl="6" w:tplc="0409000F" w:tentative="1">
+      <w:start w:val="1"/>
+      <w:numFmt w:val="decimal"/>
+      <w:lvlText w:val="%7."/>
+      <w:lvlJc w:val="left"/>
+      <w:pPr>
+        <w:ind w:left="6840" w:hanging="360"/>
+      </w:pPr>
+    </w:lvl>
+    <w:lvl w:ilvl="7" w:tplc="04090019" w:tentative="1">
+      <w:start w:val="1"/>
+      <w:numFmt w:val="lowerLetter"/>
+      <w:lvlText w:val="%8."/>
+      <w:lvlJc w:val="left"/>
+      <w:pPr>
+        <w:ind w:left="7560" w:hanging="360"/>
+      </w:pPr>
+    </w:lvl>
+    <w:lvl w:ilvl="8" w:tplc="0409001B" w:tentative="1">
+      <w:start w:val="1"/>
+      <w:numFmt w:val="lowerRoman"/>
+      <w:lvlText w:val="%9."/>
+      <w:lvlJc w:val="right"/>
+      <w:pPr>
+        <w:ind w:left="8280" w:hanging="180"/>
+      </w:pPr>
+    </w:lvl>
+  </w:abstractNum>
+  <w:abstractNum w:abstractNumId="3" w15:restartNumberingAfterBreak="0">
     <w:nsid w:val="06411EFB"/>
     <w:multiLevelType w:val="hybridMultilevel"/>
     <w:tmpl w:val="2DC8E07C"/>
@@ -4395,7 +5272,7 @@
       </w:rPr>
     </w:lvl>
   </w:abstractNum>
-  <w:abstractNum w:abstractNumId="3" w15:restartNumberingAfterBreak="0">
+  <w:abstractNum w:abstractNumId="4" w15:restartNumberingAfterBreak="0">
     <w:nsid w:val="084F759D"/>
     <w:multiLevelType w:val="hybridMultilevel"/>
     <w:tmpl w:val="EB76C9F0"/>
@@ -4507,7 +5384,7 @@
       </w:rPr>
     </w:lvl>
   </w:abstractNum>
-  <w:abstractNum w:abstractNumId="4" w15:restartNumberingAfterBreak="0">
+  <w:abstractNum w:abstractNumId="5" w15:restartNumberingAfterBreak="0">
     <w:nsid w:val="0901184B"/>
     <w:multiLevelType w:val="hybridMultilevel"/>
     <w:tmpl w:val="6374AF22"/>
@@ -4619,7 +5496,7 @@
       </w:rPr>
     </w:lvl>
   </w:abstractNum>
-  <w:abstractNum w:abstractNumId="5" w15:restartNumberingAfterBreak="0">
+  <w:abstractNum w:abstractNumId="6" w15:restartNumberingAfterBreak="0">
     <w:nsid w:val="0BF5775D"/>
     <w:multiLevelType w:val="hybridMultilevel"/>
     <w:tmpl w:val="1A96441A"/>
@@ -4731,7 +5608,7 @@
       </w:rPr>
     </w:lvl>
   </w:abstractNum>
-  <w:abstractNum w:abstractNumId="6" w15:restartNumberingAfterBreak="0">
+  <w:abstractNum w:abstractNumId="7" w15:restartNumberingAfterBreak="0">
     <w:nsid w:val="100B1888"/>
     <w:multiLevelType w:val="hybridMultilevel"/>
     <w:tmpl w:val="A03A52DA"/>
@@ -4844,7 +5721,7 @@
       </w:rPr>
     </w:lvl>
   </w:abstractNum>
-  <w:abstractNum w:abstractNumId="7" w15:restartNumberingAfterBreak="0">
+  <w:abstractNum w:abstractNumId="8" w15:restartNumberingAfterBreak="0">
     <w:nsid w:val="10DF71F5"/>
     <w:multiLevelType w:val="hybridMultilevel"/>
     <w:tmpl w:val="AFF6F47E"/>
@@ -4956,7 +5833,7 @@
       </w:rPr>
     </w:lvl>
   </w:abstractNum>
-  <w:abstractNum w:abstractNumId="8" w15:restartNumberingAfterBreak="0">
+  <w:abstractNum w:abstractNumId="9" w15:restartNumberingAfterBreak="0">
     <w:nsid w:val="110E6EDF"/>
     <w:multiLevelType w:val="hybridMultilevel"/>
     <w:tmpl w:val="5B041B10"/>
@@ -5069,7 +5946,7 @@
       </w:rPr>
     </w:lvl>
   </w:abstractNum>
-  <w:abstractNum w:abstractNumId="9" w15:restartNumberingAfterBreak="0">
+  <w:abstractNum w:abstractNumId="10" w15:restartNumberingAfterBreak="0">
     <w:nsid w:val="15BA2698"/>
     <w:multiLevelType w:val="multilevel"/>
     <w:tmpl w:val="9248477A"/>
@@ -5155,7 +6032,7 @@
       </w:pPr>
     </w:lvl>
   </w:abstractNum>
-  <w:abstractNum w:abstractNumId="10" w15:restartNumberingAfterBreak="0">
+  <w:abstractNum w:abstractNumId="11" w15:restartNumberingAfterBreak="0">
     <w:nsid w:val="172D3CDF"/>
     <w:multiLevelType w:val="hybridMultilevel"/>
     <w:tmpl w:val="1BF28F7E"/>
@@ -5244,7 +6121,7 @@
       </w:pPr>
     </w:lvl>
   </w:abstractNum>
-  <w:abstractNum w:abstractNumId="11" w15:restartNumberingAfterBreak="0">
+  <w:abstractNum w:abstractNumId="12" w15:restartNumberingAfterBreak="0">
     <w:nsid w:val="18193972"/>
     <w:multiLevelType w:val="hybridMultilevel"/>
     <w:tmpl w:val="445CD64C"/>
@@ -5333,7 +6210,7 @@
       </w:pPr>
     </w:lvl>
   </w:abstractNum>
-  <w:abstractNum w:abstractNumId="12" w15:restartNumberingAfterBreak="0">
+  <w:abstractNum w:abstractNumId="13" w15:restartNumberingAfterBreak="0">
     <w:nsid w:val="1A927A0D"/>
     <w:multiLevelType w:val="hybridMultilevel"/>
     <w:tmpl w:val="2FFC3DBA"/>
@@ -5422,7 +6299,7 @@
       </w:pPr>
     </w:lvl>
   </w:abstractNum>
-  <w:abstractNum w:abstractNumId="13" w15:restartNumberingAfterBreak="0">
+  <w:abstractNum w:abstractNumId="14" w15:restartNumberingAfterBreak="0">
     <w:nsid w:val="1C1C0895"/>
     <w:multiLevelType w:val="hybridMultilevel"/>
     <w:tmpl w:val="A40CD1AC"/>
@@ -5511,7 +6388,7 @@
       </w:pPr>
     </w:lvl>
   </w:abstractNum>
-  <w:abstractNum w:abstractNumId="14" w15:restartNumberingAfterBreak="0">
+  <w:abstractNum w:abstractNumId="15" w15:restartNumberingAfterBreak="0">
     <w:nsid w:val="26D45FC1"/>
     <w:multiLevelType w:val="multilevel"/>
     <w:tmpl w:val="A9DA862E"/>
@@ -5633,7 +6510,7 @@
       </w:rPr>
     </w:lvl>
   </w:abstractNum>
-  <w:abstractNum w:abstractNumId="15" w15:restartNumberingAfterBreak="0">
+  <w:abstractNum w:abstractNumId="16" w15:restartNumberingAfterBreak="0">
     <w:nsid w:val="2C31222C"/>
     <w:multiLevelType w:val="hybridMultilevel"/>
     <w:tmpl w:val="F7C27EBA"/>
@@ -5746,7 +6623,7 @@
       </w:rPr>
     </w:lvl>
   </w:abstractNum>
-  <w:abstractNum w:abstractNumId="16" w15:restartNumberingAfterBreak="0">
+  <w:abstractNum w:abstractNumId="17" w15:restartNumberingAfterBreak="0">
     <w:nsid w:val="2E9E1072"/>
     <w:multiLevelType w:val="hybridMultilevel"/>
     <w:tmpl w:val="3F96CA30"/>
@@ -5835,7 +6712,7 @@
       </w:pPr>
     </w:lvl>
   </w:abstractNum>
-  <w:abstractNum w:abstractNumId="17" w15:restartNumberingAfterBreak="0">
+  <w:abstractNum w:abstractNumId="18" w15:restartNumberingAfterBreak="0">
     <w:nsid w:val="2F9C42F4"/>
     <w:multiLevelType w:val="hybridMultilevel"/>
     <w:tmpl w:val="9A08B3B0"/>
@@ -5924,7 +6801,7 @@
       </w:pPr>
     </w:lvl>
   </w:abstractNum>
-  <w:abstractNum w:abstractNumId="18" w15:restartNumberingAfterBreak="0">
+  <w:abstractNum w:abstractNumId="19" w15:restartNumberingAfterBreak="0">
     <w:nsid w:val="2FBE45E5"/>
     <w:multiLevelType w:val="hybridMultilevel"/>
     <w:tmpl w:val="5CA46918"/>
@@ -6037,7 +6914,7 @@
       </w:rPr>
     </w:lvl>
   </w:abstractNum>
-  <w:abstractNum w:abstractNumId="19" w15:restartNumberingAfterBreak="0">
+  <w:abstractNum w:abstractNumId="20" w15:restartNumberingAfterBreak="0">
     <w:nsid w:val="372A7A8A"/>
     <w:multiLevelType w:val="hybridMultilevel"/>
     <w:tmpl w:val="8C7E4542"/>
@@ -6126,7 +7003,7 @@
       </w:pPr>
     </w:lvl>
   </w:abstractNum>
-  <w:abstractNum w:abstractNumId="20" w15:restartNumberingAfterBreak="0">
+  <w:abstractNum w:abstractNumId="21" w15:restartNumberingAfterBreak="0">
     <w:nsid w:val="388203FB"/>
     <w:multiLevelType w:val="hybridMultilevel"/>
     <w:tmpl w:val="919EBF1C"/>
@@ -6215,7 +7092,7 @@
       </w:pPr>
     </w:lvl>
   </w:abstractNum>
-  <w:abstractNum w:abstractNumId="21" w15:restartNumberingAfterBreak="0">
+  <w:abstractNum w:abstractNumId="22" w15:restartNumberingAfterBreak="0">
     <w:nsid w:val="3AAE53EC"/>
     <w:multiLevelType w:val="hybridMultilevel"/>
     <w:tmpl w:val="F678E844"/>
@@ -6328,7 +7205,7 @@
       </w:rPr>
     </w:lvl>
   </w:abstractNum>
-  <w:abstractNum w:abstractNumId="22" w15:restartNumberingAfterBreak="0">
+  <w:abstractNum w:abstractNumId="23" w15:restartNumberingAfterBreak="0">
     <w:nsid w:val="3AB576F4"/>
     <w:multiLevelType w:val="multilevel"/>
     <w:tmpl w:val="6A98E202"/>
@@ -6414,7 +7291,7 @@
       </w:pPr>
     </w:lvl>
   </w:abstractNum>
-  <w:abstractNum w:abstractNumId="23" w15:restartNumberingAfterBreak="0">
+  <w:abstractNum w:abstractNumId="24" w15:restartNumberingAfterBreak="0">
     <w:nsid w:val="3EE51489"/>
     <w:multiLevelType w:val="hybridMultilevel"/>
     <w:tmpl w:val="DCD205B8"/>
@@ -6526,7 +7403,7 @@
       </w:rPr>
     </w:lvl>
   </w:abstractNum>
-  <w:abstractNum w:abstractNumId="24" w15:restartNumberingAfterBreak="0">
+  <w:abstractNum w:abstractNumId="25" w15:restartNumberingAfterBreak="0">
     <w:nsid w:val="40845440"/>
     <w:multiLevelType w:val="hybridMultilevel"/>
     <w:tmpl w:val="EA9E77A4"/>
@@ -6639,7 +7516,7 @@
       </w:rPr>
     </w:lvl>
   </w:abstractNum>
-  <w:abstractNum w:abstractNumId="25" w15:restartNumberingAfterBreak="0">
+  <w:abstractNum w:abstractNumId="26" w15:restartNumberingAfterBreak="0">
     <w:nsid w:val="44610EF8"/>
     <w:multiLevelType w:val="hybridMultilevel"/>
     <w:tmpl w:val="F676A79A"/>
@@ -6751,7 +7628,7 @@
       </w:rPr>
     </w:lvl>
   </w:abstractNum>
-  <w:abstractNum w:abstractNumId="26" w15:restartNumberingAfterBreak="0">
+  <w:abstractNum w:abstractNumId="27" w15:restartNumberingAfterBreak="0">
     <w:nsid w:val="485D4DD3"/>
     <w:multiLevelType w:val="hybridMultilevel"/>
     <w:tmpl w:val="2878F0E6"/>
@@ -6864,7 +7741,7 @@
       </w:rPr>
     </w:lvl>
   </w:abstractNum>
-  <w:abstractNum w:abstractNumId="27" w15:restartNumberingAfterBreak="0">
+  <w:abstractNum w:abstractNumId="28" w15:restartNumberingAfterBreak="0">
     <w:nsid w:val="4E7E049F"/>
     <w:multiLevelType w:val="hybridMultilevel"/>
     <w:tmpl w:val="E3EC532C"/>
@@ -6976,7 +7853,7 @@
       </w:rPr>
     </w:lvl>
   </w:abstractNum>
-  <w:abstractNum w:abstractNumId="28" w15:restartNumberingAfterBreak="0">
+  <w:abstractNum w:abstractNumId="29" w15:restartNumberingAfterBreak="0">
     <w:nsid w:val="4EEE564C"/>
     <w:multiLevelType w:val="hybridMultilevel"/>
     <w:tmpl w:val="BDDADC32"/>
@@ -7089,7 +7966,7 @@
       </w:rPr>
     </w:lvl>
   </w:abstractNum>
-  <w:abstractNum w:abstractNumId="29" w15:restartNumberingAfterBreak="0">
+  <w:abstractNum w:abstractNumId="30" w15:restartNumberingAfterBreak="0">
     <w:nsid w:val="57C727B4"/>
     <w:multiLevelType w:val="hybridMultilevel"/>
     <w:tmpl w:val="AA2CEDF2"/>
@@ -7202,7 +8079,7 @@
       </w:rPr>
     </w:lvl>
   </w:abstractNum>
-  <w:abstractNum w:abstractNumId="30" w15:restartNumberingAfterBreak="0">
+  <w:abstractNum w:abstractNumId="31" w15:restartNumberingAfterBreak="0">
     <w:nsid w:val="5FBA3985"/>
     <w:multiLevelType w:val="hybridMultilevel"/>
     <w:tmpl w:val="D7CADBB4"/>
@@ -7314,7 +8191,96 @@
       </w:rPr>
     </w:lvl>
   </w:abstractNum>
-  <w:abstractNum w:abstractNumId="31" w15:restartNumberingAfterBreak="0">
+  <w:abstractNum w:abstractNumId="32" w15:restartNumberingAfterBreak="0">
+    <w:nsid w:val="61A83047"/>
+    <w:multiLevelType w:val="hybridMultilevel"/>
+    <w:tmpl w:val="8BC20F72"/>
+    <w:lvl w:ilvl="0" w:tplc="8EBC2658">
+      <w:start w:val="1"/>
+      <w:numFmt w:val="decimal"/>
+      <w:lvlText w:val="%1-"/>
+      <w:lvlJc w:val="left"/>
+      <w:pPr>
+        <w:ind w:left="3960" w:hanging="360"/>
+      </w:pPr>
+      <w:rPr>
+        <w:rFonts w:hint="default"/>
+      </w:rPr>
+    </w:lvl>
+    <w:lvl w:ilvl="1" w:tplc="04090019" w:tentative="1">
+      <w:start w:val="1"/>
+      <w:numFmt w:val="lowerLetter"/>
+      <w:lvlText w:val="%2."/>
+      <w:lvlJc w:val="left"/>
+      <w:pPr>
+        <w:ind w:left="4680" w:hanging="360"/>
+      </w:pPr>
+    </w:lvl>
+    <w:lvl w:ilvl="2" w:tplc="0409001B" w:tentative="1">
+      <w:start w:val="1"/>
+      <w:numFmt w:val="lowerRoman"/>
+      <w:lvlText w:val="%3."/>
+      <w:lvlJc w:val="right"/>
+      <w:pPr>
+        <w:ind w:left="5400" w:hanging="180"/>
+      </w:pPr>
+    </w:lvl>
+    <w:lvl w:ilvl="3" w:tplc="0409000F" w:tentative="1">
+      <w:start w:val="1"/>
+      <w:numFmt w:val="decimal"/>
+      <w:lvlText w:val="%4."/>
+      <w:lvlJc w:val="left"/>
+      <w:pPr>
+        <w:ind w:left="6120" w:hanging="360"/>
+      </w:pPr>
+    </w:lvl>
+    <w:lvl w:ilvl="4" w:tplc="04090019" w:tentative="1">
+      <w:start w:val="1"/>
+      <w:numFmt w:val="lowerLetter"/>
+      <w:lvlText w:val="%5."/>
+      <w:lvlJc w:val="left"/>
+      <w:pPr>
+        <w:ind w:left="6840" w:hanging="360"/>
+      </w:pPr>
+    </w:lvl>
+    <w:lvl w:ilvl="5" w:tplc="0409001B" w:tentative="1">
+      <w:start w:val="1"/>
+      <w:numFmt w:val="lowerRoman"/>
+      <w:lvlText w:val="%6."/>
+      <w:lvlJc w:val="right"/>
+      <w:pPr>
+        <w:ind w:left="7560" w:hanging="180"/>
+      </w:pPr>
+    </w:lvl>
+    <w:lvl w:ilvl="6" w:tplc="0409000F" w:tentative="1">
+      <w:start w:val="1"/>
+      <w:numFmt w:val="decimal"/>
+      <w:lvlText w:val="%7."/>
+      <w:lvlJc w:val="left"/>
+      <w:pPr>
+        <w:ind w:left="8280" w:hanging="360"/>
+      </w:pPr>
+    </w:lvl>
+    <w:lvl w:ilvl="7" w:tplc="04090019" w:tentative="1">
+      <w:start w:val="1"/>
+      <w:numFmt w:val="lowerLetter"/>
+      <w:lvlText w:val="%8."/>
+      <w:lvlJc w:val="left"/>
+      <w:pPr>
+        <w:ind w:left="9000" w:hanging="360"/>
+      </w:pPr>
+    </w:lvl>
+    <w:lvl w:ilvl="8" w:tplc="0409001B" w:tentative="1">
+      <w:start w:val="1"/>
+      <w:numFmt w:val="lowerRoman"/>
+      <w:lvlText w:val="%9."/>
+      <w:lvlJc w:val="right"/>
+      <w:pPr>
+        <w:ind w:left="9720" w:hanging="180"/>
+      </w:pPr>
+    </w:lvl>
+  </w:abstractNum>
+  <w:abstractNum w:abstractNumId="33" w15:restartNumberingAfterBreak="0">
     <w:nsid w:val="63073E26"/>
     <w:multiLevelType w:val="hybridMultilevel"/>
     <w:tmpl w:val="9ECC7C06"/>
@@ -7403,7 +8369,7 @@
       </w:pPr>
     </w:lvl>
   </w:abstractNum>
-  <w:abstractNum w:abstractNumId="32" w15:restartNumberingAfterBreak="0">
+  <w:abstractNum w:abstractNumId="34" w15:restartNumberingAfterBreak="0">
     <w:nsid w:val="6CB2331E"/>
     <w:multiLevelType w:val="hybridMultilevel"/>
     <w:tmpl w:val="EBEECBB8"/>
@@ -7516,7 +8482,96 @@
       </w:rPr>
     </w:lvl>
   </w:abstractNum>
-  <w:abstractNum w:abstractNumId="33" w15:restartNumberingAfterBreak="0">
+  <w:abstractNum w:abstractNumId="35" w15:restartNumberingAfterBreak="0">
+    <w:nsid w:val="6F8C121B"/>
+    <w:multiLevelType w:val="hybridMultilevel"/>
+    <w:tmpl w:val="62F017B6"/>
+    <w:lvl w:ilvl="0" w:tplc="ACA015AA">
+      <w:start w:val="1"/>
+      <w:numFmt w:val="decimal"/>
+      <w:lvlText w:val="%1-"/>
+      <w:lvlJc w:val="left"/>
+      <w:pPr>
+        <w:ind w:left="4320" w:hanging="360"/>
+      </w:pPr>
+      <w:rPr>
+        <w:rFonts w:hint="default"/>
+      </w:rPr>
+    </w:lvl>
+    <w:lvl w:ilvl="1" w:tplc="04090019" w:tentative="1">
+      <w:start w:val="1"/>
+      <w:numFmt w:val="lowerLetter"/>
+      <w:lvlText w:val="%2."/>
+      <w:lvlJc w:val="left"/>
+      <w:pPr>
+        <w:ind w:left="5040" w:hanging="360"/>
+      </w:pPr>
+    </w:lvl>
+    <w:lvl w:ilvl="2" w:tplc="0409001B" w:tentative="1">
+      <w:start w:val="1"/>
+      <w:numFmt w:val="lowerRoman"/>
+      <w:lvlText w:val="%3."/>
+      <w:lvlJc w:val="right"/>
+      <w:pPr>
+        <w:ind w:left="5760" w:hanging="180"/>
+      </w:pPr>
+    </w:lvl>
+    <w:lvl w:ilvl="3" w:tplc="0409000F" w:tentative="1">
+      <w:start w:val="1"/>
+      <w:numFmt w:val="decimal"/>
+      <w:lvlText w:val="%4."/>
+      <w:lvlJc w:val="left"/>
+      <w:pPr>
+        <w:ind w:left="6480" w:hanging="360"/>
+      </w:pPr>
+    </w:lvl>
+    <w:lvl w:ilvl="4" w:tplc="04090019" w:tentative="1">
+      <w:start w:val="1"/>
+      <w:numFmt w:val="lowerLetter"/>
+      <w:lvlText w:val="%5."/>
+      <w:lvlJc w:val="left"/>
+      <w:pPr>
+        <w:ind w:left="7200" w:hanging="360"/>
+      </w:pPr>
+    </w:lvl>
+    <w:lvl w:ilvl="5" w:tplc="0409001B" w:tentative="1">
+      <w:start w:val="1"/>
+      <w:numFmt w:val="lowerRoman"/>
+      <w:lvlText w:val="%6."/>
+      <w:lvlJc w:val="right"/>
+      <w:pPr>
+        <w:ind w:left="7920" w:hanging="180"/>
+      </w:pPr>
+    </w:lvl>
+    <w:lvl w:ilvl="6" w:tplc="0409000F" w:tentative="1">
+      <w:start w:val="1"/>
+      <w:numFmt w:val="decimal"/>
+      <w:lvlText w:val="%7."/>
+      <w:lvlJc w:val="left"/>
+      <w:pPr>
+        <w:ind w:left="8640" w:hanging="360"/>
+      </w:pPr>
+    </w:lvl>
+    <w:lvl w:ilvl="7" w:tplc="04090019" w:tentative="1">
+      <w:start w:val="1"/>
+      <w:numFmt w:val="lowerLetter"/>
+      <w:lvlText w:val="%8."/>
+      <w:lvlJc w:val="left"/>
+      <w:pPr>
+        <w:ind w:left="9360" w:hanging="360"/>
+      </w:pPr>
+    </w:lvl>
+    <w:lvl w:ilvl="8" w:tplc="0409001B" w:tentative="1">
+      <w:start w:val="1"/>
+      <w:numFmt w:val="lowerRoman"/>
+      <w:lvlText w:val="%9."/>
+      <w:lvlJc w:val="right"/>
+      <w:pPr>
+        <w:ind w:left="10080" w:hanging="180"/>
+      </w:pPr>
+    </w:lvl>
+  </w:abstractNum>
+  <w:abstractNum w:abstractNumId="36" w15:restartNumberingAfterBreak="0">
     <w:nsid w:val="6FE43D14"/>
     <w:multiLevelType w:val="hybridMultilevel"/>
     <w:tmpl w:val="20C2F87E"/>
@@ -7628,7 +8683,7 @@
       </w:rPr>
     </w:lvl>
   </w:abstractNum>
-  <w:abstractNum w:abstractNumId="34" w15:restartNumberingAfterBreak="0">
+  <w:abstractNum w:abstractNumId="37" w15:restartNumberingAfterBreak="0">
     <w:nsid w:val="70857524"/>
     <w:multiLevelType w:val="hybridMultilevel"/>
     <w:tmpl w:val="789EE0CA"/>
@@ -7717,7 +8772,7 @@
       </w:pPr>
     </w:lvl>
   </w:abstractNum>
-  <w:abstractNum w:abstractNumId="35" w15:restartNumberingAfterBreak="0">
+  <w:abstractNum w:abstractNumId="38" w15:restartNumberingAfterBreak="0">
     <w:nsid w:val="74552C9B"/>
     <w:multiLevelType w:val="hybridMultilevel"/>
     <w:tmpl w:val="7918FB20"/>
@@ -7806,7 +8861,7 @@
       </w:pPr>
     </w:lvl>
   </w:abstractNum>
-  <w:abstractNum w:abstractNumId="36" w15:restartNumberingAfterBreak="0">
+  <w:abstractNum w:abstractNumId="39" w15:restartNumberingAfterBreak="0">
     <w:nsid w:val="782C154C"/>
     <w:multiLevelType w:val="hybridMultilevel"/>
     <w:tmpl w:val="5DFC0FE6"/>
@@ -7895,11 +8950,11 @@
       </w:pPr>
     </w:lvl>
   </w:abstractNum>
-  <w:abstractNum w:abstractNumId="37" w15:restartNumberingAfterBreak="0">
+  <w:abstractNum w:abstractNumId="40" w15:restartNumberingAfterBreak="0">
     <w:nsid w:val="7CFC328E"/>
-    <w:multiLevelType w:val="hybridMultilevel"/>
-    <w:tmpl w:val="5BCE4F80"/>
-    <w:lvl w:ilvl="0" w:tplc="0409000F">
+    <w:multiLevelType w:val="multilevel"/>
+    <w:tmpl w:val="CF186196"/>
+    <w:lvl w:ilvl="0">
       <w:start w:val="1"/>
       <w:numFmt w:val="decimal"/>
       <w:lvlText w:val="%1."/>
@@ -7911,80 +8966,112 @@
         <w:rFonts w:hint="default"/>
       </w:rPr>
     </w:lvl>
-    <w:lvl w:ilvl="1" w:tplc="04090019" w:tentative="1">
-      <w:start w:val="1"/>
-      <w:numFmt w:val="lowerLetter"/>
-      <w:lvlText w:val="%2."/>
-      <w:lvlJc w:val="left"/>
-      <w:pPr>
-        <w:ind w:left="1440" w:hanging="360"/>
-      </w:pPr>
-    </w:lvl>
-    <w:lvl w:ilvl="2" w:tplc="0409001B" w:tentative="1">
-      <w:start w:val="1"/>
-      <w:numFmt w:val="lowerRoman"/>
-      <w:lvlText w:val="%3."/>
-      <w:lvlJc w:val="right"/>
-      <w:pPr>
-        <w:ind w:left="2160" w:hanging="180"/>
-      </w:pPr>
-    </w:lvl>
-    <w:lvl w:ilvl="3" w:tplc="0409000F" w:tentative="1">
+    <w:lvl w:ilvl="1">
       <w:start w:val="1"/>
       <w:numFmt w:val="decimal"/>
-      <w:lvlText w:val="%4."/>
-      <w:lvlJc w:val="left"/>
-      <w:pPr>
-        <w:ind w:left="2880" w:hanging="360"/>
-      </w:pPr>
-    </w:lvl>
-    <w:lvl w:ilvl="4" w:tplc="04090019" w:tentative="1">
-      <w:start w:val="1"/>
-      <w:numFmt w:val="lowerLetter"/>
-      <w:lvlText w:val="%5."/>
-      <w:lvlJc w:val="left"/>
-      <w:pPr>
-        <w:ind w:left="3600" w:hanging="360"/>
-      </w:pPr>
-    </w:lvl>
-    <w:lvl w:ilvl="5" w:tplc="0409001B" w:tentative="1">
-      <w:start w:val="1"/>
-      <w:numFmt w:val="lowerRoman"/>
-      <w:lvlText w:val="%6."/>
-      <w:lvlJc w:val="right"/>
-      <w:pPr>
-        <w:ind w:left="4320" w:hanging="180"/>
-      </w:pPr>
-    </w:lvl>
-    <w:lvl w:ilvl="6" w:tplc="0409000F" w:tentative="1">
+      <w:isLgl/>
+      <w:lvlText w:val="%1.%2"/>
+      <w:lvlJc w:val="left"/>
+      <w:pPr>
+        <w:ind w:left="720" w:hanging="360"/>
+      </w:pPr>
+      <w:rPr>
+        <w:rFonts w:hint="default"/>
+      </w:rPr>
+    </w:lvl>
+    <w:lvl w:ilvl="2">
       <w:start w:val="1"/>
       <w:numFmt w:val="decimal"/>
-      <w:lvlText w:val="%7."/>
-      <w:lvlJc w:val="left"/>
-      <w:pPr>
-        <w:ind w:left="5040" w:hanging="360"/>
-      </w:pPr>
-    </w:lvl>
-    <w:lvl w:ilvl="7" w:tplc="04090019" w:tentative="1">
-      <w:start w:val="1"/>
-      <w:numFmt w:val="lowerLetter"/>
-      <w:lvlText w:val="%8."/>
-      <w:lvlJc w:val="left"/>
-      <w:pPr>
-        <w:ind w:left="5760" w:hanging="360"/>
-      </w:pPr>
-    </w:lvl>
-    <w:lvl w:ilvl="8" w:tplc="0409001B" w:tentative="1">
-      <w:start w:val="1"/>
-      <w:numFmt w:val="lowerRoman"/>
-      <w:lvlText w:val="%9."/>
-      <w:lvlJc w:val="right"/>
-      <w:pPr>
-        <w:ind w:left="6480" w:hanging="180"/>
-      </w:pPr>
+      <w:isLgl/>
+      <w:lvlText w:val="%1.%2.%3"/>
+      <w:lvlJc w:val="left"/>
+      <w:pPr>
+        <w:ind w:left="1080" w:hanging="720"/>
+      </w:pPr>
+      <w:rPr>
+        <w:rFonts w:hint="default"/>
+      </w:rPr>
+    </w:lvl>
+    <w:lvl w:ilvl="3">
+      <w:start w:val="1"/>
+      <w:numFmt w:val="decimal"/>
+      <w:isLgl/>
+      <w:lvlText w:val="%1.%2.%3.%4"/>
+      <w:lvlJc w:val="left"/>
+      <w:pPr>
+        <w:ind w:left="1080" w:hanging="720"/>
+      </w:pPr>
+      <w:rPr>
+        <w:rFonts w:hint="default"/>
+      </w:rPr>
+    </w:lvl>
+    <w:lvl w:ilvl="4">
+      <w:start w:val="1"/>
+      <w:numFmt w:val="decimal"/>
+      <w:isLgl/>
+      <w:lvlText w:val="%1.%2.%3.%4.%5"/>
+      <w:lvlJc w:val="left"/>
+      <w:pPr>
+        <w:ind w:left="1440" w:hanging="1080"/>
+      </w:pPr>
+      <w:rPr>
+        <w:rFonts w:hint="default"/>
+      </w:rPr>
+    </w:lvl>
+    <w:lvl w:ilvl="5">
+      <w:start w:val="1"/>
+      <w:numFmt w:val="decimal"/>
+      <w:isLgl/>
+      <w:lvlText w:val="%1.%2.%3.%4.%5.%6"/>
+      <w:lvlJc w:val="left"/>
+      <w:pPr>
+        <w:ind w:left="1440" w:hanging="1080"/>
+      </w:pPr>
+      <w:rPr>
+        <w:rFonts w:hint="default"/>
+      </w:rPr>
+    </w:lvl>
+    <w:lvl w:ilvl="6">
+      <w:start w:val="1"/>
+      <w:numFmt w:val="decimal"/>
+      <w:isLgl/>
+      <w:lvlText w:val="%1.%2.%3.%4.%5.%6.%7"/>
+      <w:lvlJc w:val="left"/>
+      <w:pPr>
+        <w:ind w:left="1800" w:hanging="1440"/>
+      </w:pPr>
+      <w:rPr>
+        <w:rFonts w:hint="default"/>
+      </w:rPr>
+    </w:lvl>
+    <w:lvl w:ilvl="7">
+      <w:start w:val="1"/>
+      <w:numFmt w:val="decimal"/>
+      <w:isLgl/>
+      <w:lvlText w:val="%1.%2.%3.%4.%5.%6.%7.%8"/>
+      <w:lvlJc w:val="left"/>
+      <w:pPr>
+        <w:ind w:left="1800" w:hanging="1440"/>
+      </w:pPr>
+      <w:rPr>
+        <w:rFonts w:hint="default"/>
+      </w:rPr>
+    </w:lvl>
+    <w:lvl w:ilvl="8">
+      <w:start w:val="1"/>
+      <w:numFmt w:val="decimal"/>
+      <w:isLgl/>
+      <w:lvlText w:val="%1.%2.%3.%4.%5.%6.%7.%8.%9"/>
+      <w:lvlJc w:val="left"/>
+      <w:pPr>
+        <w:ind w:left="1800" w:hanging="1440"/>
+      </w:pPr>
+      <w:rPr>
+        <w:rFonts w:hint="default"/>
+      </w:rPr>
     </w:lvl>
   </w:abstractNum>
-  <w:abstractNum w:abstractNumId="38" w15:restartNumberingAfterBreak="0">
+  <w:abstractNum w:abstractNumId="41" w15:restartNumberingAfterBreak="0">
     <w:nsid w:val="7DC53B50"/>
     <w:multiLevelType w:val="hybridMultilevel"/>
     <w:tmpl w:val="A40CD1AC"/>
@@ -8074,136 +9161,145 @@
     </w:lvl>
   </w:abstractNum>
   <w:num w:numId="1">
-    <w:abstractNumId w:val="14"/>
+    <w:abstractNumId w:val="15"/>
   </w:num>
   <w:num w:numId="2">
-    <w:abstractNumId w:val="18"/>
+    <w:abstractNumId w:val="19"/>
   </w:num>
   <w:num w:numId="3">
+    <w:abstractNumId w:val="29"/>
+  </w:num>
+  <w:num w:numId="4">
+    <w:abstractNumId w:val="4"/>
+  </w:num>
+  <w:num w:numId="5">
+    <w:abstractNumId w:val="26"/>
+  </w:num>
+  <w:num w:numId="6">
+    <w:abstractNumId w:val="25"/>
+  </w:num>
+  <w:num w:numId="7">
+    <w:abstractNumId w:val="24"/>
+  </w:num>
+  <w:num w:numId="8">
+    <w:abstractNumId w:val="36"/>
+  </w:num>
+  <w:num w:numId="9">
+    <w:abstractNumId w:val="8"/>
+  </w:num>
+  <w:num w:numId="10">
+    <w:abstractNumId w:val="3"/>
+  </w:num>
+  <w:num w:numId="11">
     <w:abstractNumId w:val="28"/>
   </w:num>
-  <w:num w:numId="4">
-    <w:abstractNumId w:val="3"/>
-  </w:num>
-  <w:num w:numId="5">
-    <w:abstractNumId w:val="25"/>
-  </w:num>
-  <w:num w:numId="6">
-    <w:abstractNumId w:val="24"/>
-  </w:num>
-  <w:num w:numId="7">
-    <w:abstractNumId w:val="23"/>
-  </w:num>
-  <w:num w:numId="8">
-    <w:abstractNumId w:val="33"/>
-  </w:num>
-  <w:num w:numId="9">
-    <w:abstractNumId w:val="7"/>
-  </w:num>
-  <w:num w:numId="10">
-    <w:abstractNumId w:val="2"/>
-  </w:num>
-  <w:num w:numId="11">
-    <w:abstractNumId w:val="27"/>
-  </w:num>
   <w:num w:numId="12">
-    <w:abstractNumId w:val="4"/>
+    <w:abstractNumId w:val="5"/>
   </w:num>
   <w:num w:numId="13">
-    <w:abstractNumId w:val="30"/>
+    <w:abstractNumId w:val="31"/>
   </w:num>
   <w:num w:numId="14">
-    <w:abstractNumId w:val="32"/>
+    <w:abstractNumId w:val="34"/>
   </w:num>
   <w:num w:numId="15">
     <w:abstractNumId w:val="0"/>
   </w:num>
   <w:num w:numId="16">
-    <w:abstractNumId w:val="5"/>
+    <w:abstractNumId w:val="6"/>
   </w:num>
   <w:num w:numId="17">
-    <w:abstractNumId w:val="8"/>
+    <w:abstractNumId w:val="9"/>
   </w:num>
   <w:num w:numId="18">
+    <w:abstractNumId w:val="7"/>
+  </w:num>
+  <w:num w:numId="19">
+    <w:abstractNumId w:val="16"/>
+  </w:num>
+  <w:num w:numId="20">
+    <w:abstractNumId w:val="34"/>
+  </w:num>
+  <w:num w:numId="21">
     <w:abstractNumId w:val="6"/>
   </w:num>
-  <w:num w:numId="19">
-    <w:abstractNumId w:val="15"/>
-  </w:num>
-  <w:num w:numId="20">
-    <w:abstractNumId w:val="32"/>
-  </w:num>
-  <w:num w:numId="21">
-    <w:abstractNumId w:val="5"/>
-  </w:num>
   <w:num w:numId="22">
-    <w:abstractNumId w:val="20"/>
+    <w:abstractNumId w:val="21"/>
   </w:num>
   <w:num w:numId="23">
-    <w:abstractNumId w:val="10"/>
+    <w:abstractNumId w:val="11"/>
   </w:num>
   <w:num w:numId="24">
-    <w:abstractNumId w:val="34"/>
+    <w:abstractNumId w:val="37"/>
   </w:num>
   <w:num w:numId="25">
     <w:abstractNumId w:val="1"/>
   </w:num>
   <w:num w:numId="26">
+    <w:abstractNumId w:val="41"/>
+  </w:num>
+  <w:num w:numId="27">
+    <w:abstractNumId w:val="14"/>
+  </w:num>
+  <w:num w:numId="28">
+    <w:abstractNumId w:val="40"/>
+  </w:num>
+  <w:num w:numId="29">
+    <w:abstractNumId w:val="12"/>
+  </w:num>
+  <w:num w:numId="30">
+    <w:abstractNumId w:val="18"/>
+  </w:num>
+  <w:num w:numId="31">
+    <w:abstractNumId w:val="20"/>
+  </w:num>
+  <w:num w:numId="32">
+    <w:abstractNumId w:val="13"/>
+  </w:num>
+  <w:num w:numId="33">
+    <w:abstractNumId w:val="33"/>
+  </w:num>
+  <w:num w:numId="34">
+    <w:abstractNumId w:val="22"/>
+  </w:num>
+  <w:num w:numId="35">
+    <w:abstractNumId w:val="19"/>
+  </w:num>
+  <w:num w:numId="36">
+    <w:abstractNumId w:val="10"/>
+  </w:num>
+  <w:num w:numId="37">
+    <w:abstractNumId w:val="23"/>
+  </w:num>
+  <w:num w:numId="38">
+    <w:abstractNumId w:val="30"/>
+  </w:num>
+  <w:num w:numId="39">
     <w:abstractNumId w:val="38"/>
   </w:num>
-  <w:num w:numId="27">
-    <w:abstractNumId w:val="13"/>
+  <w:num w:numId="40">
+    <w:abstractNumId w:val="39"/>
   </w:num>
-  <w:num w:numId="28">
-    <w:abstractNumId w:val="37"/>
+  <w:num w:numId="41">
+    <w:abstractNumId w:val="27"/>
   </w:num>
-  <w:num w:numId="29">
-    <w:abstractNumId w:val="11"/>
-  </w:num>
-  <w:num w:numId="30">
+  <w:num w:numId="42">
     <w:abstractNumId w:val="17"/>
   </w:num>
-  <w:num w:numId="31">
-    <w:abstractNumId w:val="19"/>
+  <w:num w:numId="43">
+    <w:abstractNumId w:val="2"/>
   </w:num>
-  <w:num w:numId="32">
-    <w:abstractNumId w:val="12"/>
+  <w:num w:numId="44">
+    <w:abstractNumId w:val="32"/>
   </w:num>
-  <w:num w:numId="33">
-    <w:abstractNumId w:val="31"/>
-  </w:num>
-  <w:num w:numId="34">
-    <w:abstractNumId w:val="21"/>
-  </w:num>
-  <w:num w:numId="35">
-    <w:abstractNumId w:val="18"/>
-  </w:num>
-  <w:num w:numId="36">
-    <w:abstractNumId w:val="9"/>
-  </w:num>
-  <w:num w:numId="37">
-    <w:abstractNumId w:val="22"/>
-  </w:num>
-  <w:num w:numId="38">
-    <w:abstractNumId w:val="29"/>
-  </w:num>
-  <w:num w:numId="39">
+  <w:num w:numId="45">
     <w:abstractNumId w:val="35"/>
-  </w:num>
-  <w:num w:numId="40">
-    <w:abstractNumId w:val="36"/>
-  </w:num>
-  <w:num w:numId="41">
-    <w:abstractNumId w:val="26"/>
-  </w:num>
-  <w:num w:numId="42">
-    <w:abstractNumId w:val="16"/>
   </w:num>
 </w:numbering>
 </file>
 
 <file path=word/styles.xml><?xml version="1.0" encoding="utf-8"?>
-<w:styles xmlns:mc="http://schemas.openxmlformats.org/markup-compatibility/2006" xmlns:r="http://schemas.openxmlformats.org/officeDocument/2006/relationships" xmlns:w="http://schemas.openxmlformats.org/wordprocessingml/2006/main" xmlns:w14="http://schemas.microsoft.com/office/word/2010/wordml" xmlns:w15="http://schemas.microsoft.com/office/word/2012/wordml" xmlns:w16cid="http://schemas.microsoft.com/office/word/2016/wordml/cid" xmlns:w16se="http://schemas.microsoft.com/office/word/2015/wordml/symex" mc:Ignorable="w14 w15 w16se w16cid">
+<w:styles xmlns:mc="http://schemas.openxmlformats.org/markup-compatibility/2006" xmlns:r="http://schemas.openxmlformats.org/officeDocument/2006/relationships" xmlns:w="http://schemas.openxmlformats.org/wordprocessingml/2006/main" xmlns:w14="http://schemas.microsoft.com/office/word/2010/wordml" xmlns:w15="http://schemas.microsoft.com/office/word/2012/wordml" xmlns:w16se="http://schemas.microsoft.com/office/word/2015/wordml/symex" mc:Ignorable="w14 w15 w16se">
   <w:docDefaults>
     <w:rPrDefault>
       <w:rPr>
@@ -8219,7 +9315,7 @@
       </w:pPr>
     </w:pPrDefault>
   </w:docDefaults>
-  <w:latentStyles w:defLockedState="0" w:defUIPriority="99" w:defSemiHidden="0" w:defUnhideWhenUsed="0" w:defQFormat="0" w:count="375">
+  <w:latentStyles w:defLockedState="0" w:defUIPriority="99" w:defSemiHidden="0" w:defUnhideWhenUsed="0" w:defQFormat="0" w:count="371">
     <w:lsdException w:name="Normal" w:uiPriority="0" w:qFormat="1"/>
     <w:lsdException w:name="heading 1" w:uiPriority="9" w:qFormat="1"/>
     <w:lsdException w:name="heading 2" w:semiHidden="1" w:uiPriority="9" w:unhideWhenUsed="1" w:qFormat="1"/>
@@ -8591,20 +9687,16 @@
     <w:lsdException w:name="List Table 5 Dark Accent 6" w:uiPriority="50"/>
     <w:lsdException w:name="List Table 6 Colorful Accent 6" w:uiPriority="51"/>
     <w:lsdException w:name="List Table 7 Colorful Accent 6" w:uiPriority="52"/>
-    <w:lsdException w:name="Mention" w:semiHidden="1" w:unhideWhenUsed="1"/>
-    <w:lsdException w:name="Smart Hyperlink" w:semiHidden="1" w:unhideWhenUsed="1"/>
-    <w:lsdException w:name="Hashtag" w:semiHidden="1" w:unhideWhenUsed="1"/>
-    <w:lsdException w:name="Unresolved Mention" w:semiHidden="1" w:unhideWhenUsed="1"/>
   </w:latentStyles>
-  <w:style w:type="paragraph" w:default="1" w:styleId="Binhthng">
+  <w:style w:type="paragraph" w:default="1" w:styleId="Normal">
     <w:name w:val="Normal"/>
     <w:qFormat/>
   </w:style>
-  <w:style w:type="paragraph" w:styleId="u1">
+  <w:style w:type="paragraph" w:styleId="Heading1">
     <w:name w:val="heading 1"/>
-    <w:basedOn w:val="Binhthng"/>
-    <w:next w:val="Binhthng"/>
-    <w:link w:val="u1Char"/>
+    <w:basedOn w:val="Normal"/>
+    <w:next w:val="Normal"/>
+    <w:link w:val="Heading1Char"/>
     <w:uiPriority w:val="9"/>
     <w:qFormat/>
     <w:rsid w:val="009D4092"/>
@@ -8621,11 +9713,11 @@
       <w:szCs w:val="32"/>
     </w:rPr>
   </w:style>
-  <w:style w:type="paragraph" w:styleId="u2">
+  <w:style w:type="paragraph" w:styleId="Heading2">
     <w:name w:val="heading 2"/>
-    <w:basedOn w:val="Binhthng"/>
-    <w:next w:val="Binhthng"/>
-    <w:link w:val="u2Char"/>
+    <w:basedOn w:val="Normal"/>
+    <w:next w:val="Normal"/>
+    <w:link w:val="Heading2Char"/>
     <w:uiPriority w:val="9"/>
     <w:unhideWhenUsed/>
     <w:qFormat/>
@@ -8643,11 +9735,11 @@
       <w:szCs w:val="26"/>
     </w:rPr>
   </w:style>
-  <w:style w:type="paragraph" w:styleId="u3">
+  <w:style w:type="paragraph" w:styleId="Heading3">
     <w:name w:val="heading 3"/>
-    <w:basedOn w:val="Binhthng"/>
-    <w:next w:val="Binhthng"/>
-    <w:link w:val="u3Char"/>
+    <w:basedOn w:val="Normal"/>
+    <w:next w:val="Normal"/>
+    <w:link w:val="Heading3Char"/>
     <w:uiPriority w:val="9"/>
     <w:unhideWhenUsed/>
     <w:qFormat/>
@@ -8665,13 +9757,13 @@
       <w:szCs w:val="24"/>
     </w:rPr>
   </w:style>
-  <w:style w:type="character" w:default="1" w:styleId="Phngmcinhcuaoanvn">
+  <w:style w:type="character" w:default="1" w:styleId="DefaultParagraphFont">
     <w:name w:val="Default Paragraph Font"/>
     <w:uiPriority w:val="1"/>
     <w:semiHidden/>
     <w:unhideWhenUsed/>
   </w:style>
-  <w:style w:type="table" w:default="1" w:styleId="BangThngthng">
+  <w:style w:type="table" w:default="1" w:styleId="TableNormal">
     <w:name w:val="Normal Table"/>
     <w:uiPriority w:val="99"/>
     <w:semiHidden/>
@@ -8686,15 +9778,15 @@
       </w:tblCellMar>
     </w:tblPr>
   </w:style>
-  <w:style w:type="numbering" w:default="1" w:styleId="Khngco">
+  <w:style w:type="numbering" w:default="1" w:styleId="NoList">
     <w:name w:val="No List"/>
     <w:uiPriority w:val="99"/>
     <w:semiHidden/>
     <w:unhideWhenUsed/>
   </w:style>
-  <w:style w:type="paragraph" w:styleId="oancuaDanhsach">
+  <w:style w:type="paragraph" w:styleId="ListParagraph">
     <w:name w:val="List Paragraph"/>
-    <w:basedOn w:val="Binhthng"/>
+    <w:basedOn w:val="Normal"/>
     <w:uiPriority w:val="34"/>
     <w:qFormat/>
     <w:rsid w:val="00116D4B"/>
@@ -8703,9 +9795,9 @@
       <w:contextualSpacing/>
     </w:pPr>
   </w:style>
-  <w:style w:type="paragraph" w:styleId="KhngDncch">
+  <w:style w:type="paragraph" w:styleId="NoSpacing">
     <w:name w:val="No Spacing"/>
-    <w:link w:val="KhngDncchChar"/>
+    <w:link w:val="NoSpacingChar"/>
     <w:uiPriority w:val="1"/>
     <w:qFormat/>
     <w:rsid w:val="002F0C39"/>
@@ -8716,20 +9808,20 @@
       <w:rFonts w:eastAsiaTheme="minorEastAsia"/>
     </w:rPr>
   </w:style>
-  <w:style w:type="character" w:customStyle="1" w:styleId="KhngDncchChar">
-    <w:name w:val="Không Dãn cách Char"/>
-    <w:basedOn w:val="Phngmcinhcuaoanvn"/>
-    <w:link w:val="KhngDncch"/>
+  <w:style w:type="character" w:customStyle="1" w:styleId="NoSpacingChar">
+    <w:name w:val="No Spacing Char"/>
+    <w:basedOn w:val="DefaultParagraphFont"/>
+    <w:link w:val="NoSpacing"/>
     <w:uiPriority w:val="1"/>
     <w:rsid w:val="002F0C39"/>
     <w:rPr>
       <w:rFonts w:eastAsiaTheme="minorEastAsia"/>
     </w:rPr>
   </w:style>
-  <w:style w:type="character" w:customStyle="1" w:styleId="u1Char">
-    <w:name w:val="Đầu đề 1 Char"/>
-    <w:basedOn w:val="Phngmcinhcuaoanvn"/>
-    <w:link w:val="u1"/>
+  <w:style w:type="character" w:customStyle="1" w:styleId="Heading1Char">
+    <w:name w:val="Heading 1 Char"/>
+    <w:basedOn w:val="DefaultParagraphFont"/>
+    <w:link w:val="Heading1"/>
     <w:uiPriority w:val="9"/>
     <w:rsid w:val="009D4092"/>
     <w:rPr>
@@ -8739,10 +9831,10 @@
       <w:szCs w:val="32"/>
     </w:rPr>
   </w:style>
-  <w:style w:type="paragraph" w:styleId="uMucluc">
+  <w:style w:type="paragraph" w:styleId="TOCHeading">
     <w:name w:val="TOC Heading"/>
-    <w:basedOn w:val="u1"/>
-    <w:next w:val="Binhthng"/>
+    <w:basedOn w:val="Heading1"/>
+    <w:next w:val="Normal"/>
     <w:uiPriority w:val="39"/>
     <w:unhideWhenUsed/>
     <w:qFormat/>
@@ -8751,10 +9843,10 @@
       <w:outlineLvl w:val="9"/>
     </w:pPr>
   </w:style>
-  <w:style w:type="paragraph" w:styleId="Mucluc1">
+  <w:style w:type="paragraph" w:styleId="TOC1">
     <w:name w:val="toc 1"/>
-    <w:basedOn w:val="Binhthng"/>
-    <w:next w:val="Binhthng"/>
+    <w:basedOn w:val="Normal"/>
+    <w:next w:val="Normal"/>
     <w:autoRedefine/>
     <w:uiPriority w:val="39"/>
     <w:unhideWhenUsed/>
@@ -8763,10 +9855,10 @@
       <w:spacing w:after="100"/>
     </w:pPr>
   </w:style>
-  <w:style w:type="paragraph" w:styleId="Mucluc2">
+  <w:style w:type="paragraph" w:styleId="TOC2">
     <w:name w:val="toc 2"/>
-    <w:basedOn w:val="Binhthng"/>
-    <w:next w:val="Binhthng"/>
+    <w:basedOn w:val="Normal"/>
+    <w:next w:val="Normal"/>
     <w:autoRedefine/>
     <w:uiPriority w:val="39"/>
     <w:unhideWhenUsed/>
@@ -8776,9 +9868,9 @@
       <w:ind w:left="220"/>
     </w:pPr>
   </w:style>
-  <w:style w:type="character" w:styleId="Siuktni">
+  <w:style w:type="character" w:styleId="Hyperlink">
     <w:name w:val="Hyperlink"/>
-    <w:basedOn w:val="Phngmcinhcuaoanvn"/>
+    <w:basedOn w:val="DefaultParagraphFont"/>
     <w:uiPriority w:val="99"/>
     <w:unhideWhenUsed/>
     <w:rsid w:val="009D4092"/>
@@ -8787,10 +9879,10 @@
       <w:u w:val="single"/>
     </w:rPr>
   </w:style>
-  <w:style w:type="paragraph" w:styleId="utrang">
+  <w:style w:type="paragraph" w:styleId="Header">
     <w:name w:val="header"/>
-    <w:basedOn w:val="Binhthng"/>
-    <w:link w:val="utrangChar"/>
+    <w:basedOn w:val="Normal"/>
+    <w:link w:val="HeaderChar"/>
     <w:uiPriority w:val="99"/>
     <w:unhideWhenUsed/>
     <w:rsid w:val="00894401"/>
@@ -8802,17 +9894,17 @@
       <w:spacing w:after="0" w:line="240" w:lineRule="auto"/>
     </w:pPr>
   </w:style>
-  <w:style w:type="character" w:customStyle="1" w:styleId="utrangChar">
-    <w:name w:val="Đầu trang Char"/>
-    <w:basedOn w:val="Phngmcinhcuaoanvn"/>
-    <w:link w:val="utrang"/>
+  <w:style w:type="character" w:customStyle="1" w:styleId="HeaderChar">
+    <w:name w:val="Header Char"/>
+    <w:basedOn w:val="DefaultParagraphFont"/>
+    <w:link w:val="Header"/>
     <w:uiPriority w:val="99"/>
     <w:rsid w:val="00894401"/>
   </w:style>
-  <w:style w:type="paragraph" w:styleId="Chntrang">
+  <w:style w:type="paragraph" w:styleId="Footer">
     <w:name w:val="footer"/>
-    <w:basedOn w:val="Binhthng"/>
-    <w:link w:val="ChntrangChar"/>
+    <w:basedOn w:val="Normal"/>
+    <w:link w:val="FooterChar"/>
     <w:uiPriority w:val="99"/>
     <w:unhideWhenUsed/>
     <w:rsid w:val="00894401"/>
@@ -8824,17 +9916,17 @@
       <w:spacing w:after="0" w:line="240" w:lineRule="auto"/>
     </w:pPr>
   </w:style>
-  <w:style w:type="character" w:customStyle="1" w:styleId="ChntrangChar">
-    <w:name w:val="Chân trang Char"/>
-    <w:basedOn w:val="Phngmcinhcuaoanvn"/>
-    <w:link w:val="Chntrang"/>
+  <w:style w:type="character" w:customStyle="1" w:styleId="FooterChar">
+    <w:name w:val="Footer Char"/>
+    <w:basedOn w:val="DefaultParagraphFont"/>
+    <w:link w:val="Footer"/>
     <w:uiPriority w:val="99"/>
     <w:rsid w:val="00894401"/>
   </w:style>
-  <w:style w:type="paragraph" w:styleId="Bongchuthich">
+  <w:style w:type="paragraph" w:styleId="BalloonText">
     <w:name w:val="Balloon Text"/>
-    <w:basedOn w:val="Binhthng"/>
-    <w:link w:val="BongchuthichChar"/>
+    <w:basedOn w:val="Normal"/>
+    <w:link w:val="BalloonTextChar"/>
     <w:uiPriority w:val="99"/>
     <w:semiHidden/>
     <w:unhideWhenUsed/>
@@ -8848,10 +9940,10 @@
       <w:szCs w:val="18"/>
     </w:rPr>
   </w:style>
-  <w:style w:type="character" w:customStyle="1" w:styleId="BongchuthichChar">
-    <w:name w:val="Bóng chú thích Char"/>
-    <w:basedOn w:val="Phngmcinhcuaoanvn"/>
-    <w:link w:val="Bongchuthich"/>
+  <w:style w:type="character" w:customStyle="1" w:styleId="BalloonTextChar">
+    <w:name w:val="Balloon Text Char"/>
+    <w:basedOn w:val="DefaultParagraphFont"/>
+    <w:link w:val="BalloonText"/>
     <w:uiPriority w:val="99"/>
     <w:semiHidden/>
     <w:rsid w:val="006D11E2"/>
@@ -8861,9 +9953,9 @@
       <w:szCs w:val="18"/>
     </w:rPr>
   </w:style>
-  <w:style w:type="character" w:styleId="VnbanChdanhsn">
+  <w:style w:type="character" w:styleId="PlaceholderText">
     <w:name w:val="Placeholder Text"/>
-    <w:basedOn w:val="Phngmcinhcuaoanvn"/>
+    <w:basedOn w:val="DefaultParagraphFont"/>
     <w:uiPriority w:val="99"/>
     <w:semiHidden/>
     <w:rsid w:val="000462E9"/>
@@ -8871,11 +9963,11 @@
       <w:color w:val="808080"/>
     </w:rPr>
   </w:style>
-  <w:style w:type="paragraph" w:styleId="Tiu">
+  <w:style w:type="paragraph" w:styleId="Title">
     <w:name w:val="Title"/>
-    <w:basedOn w:val="Binhthng"/>
-    <w:next w:val="Binhthng"/>
-    <w:link w:val="TiuChar"/>
+    <w:basedOn w:val="Normal"/>
+    <w:next w:val="Normal"/>
+    <w:link w:val="TitleChar"/>
     <w:uiPriority w:val="10"/>
     <w:qFormat/>
     <w:rsid w:val="00A27391"/>
@@ -8891,10 +9983,10 @@
       <w:szCs w:val="56"/>
     </w:rPr>
   </w:style>
-  <w:style w:type="character" w:customStyle="1" w:styleId="TiuChar">
-    <w:name w:val="Tiêu đề Char"/>
-    <w:basedOn w:val="Phngmcinhcuaoanvn"/>
-    <w:link w:val="Tiu"/>
+  <w:style w:type="character" w:customStyle="1" w:styleId="TitleChar">
+    <w:name w:val="Title Char"/>
+    <w:basedOn w:val="DefaultParagraphFont"/>
+    <w:link w:val="Title"/>
     <w:uiPriority w:val="10"/>
     <w:rsid w:val="00A27391"/>
     <w:rPr>
@@ -8905,10 +9997,10 @@
       <w:szCs w:val="56"/>
     </w:rPr>
   </w:style>
-  <w:style w:type="character" w:customStyle="1" w:styleId="u2Char">
-    <w:name w:val="Đầu đề 2 Char"/>
-    <w:basedOn w:val="Phngmcinhcuaoanvn"/>
-    <w:link w:val="u2"/>
+  <w:style w:type="character" w:customStyle="1" w:styleId="Heading2Char">
+    <w:name w:val="Heading 2 Char"/>
+    <w:basedOn w:val="DefaultParagraphFont"/>
+    <w:link w:val="Heading2"/>
     <w:uiPriority w:val="9"/>
     <w:rsid w:val="00A27391"/>
     <w:rPr>
@@ -8918,9 +10010,9 @@
       <w:szCs w:val="26"/>
     </w:rPr>
   </w:style>
-  <w:style w:type="table" w:styleId="LiBang">
+  <w:style w:type="table" w:styleId="TableGrid">
     <w:name w:val="Table Grid"/>
-    <w:basedOn w:val="BangThngthng"/>
+    <w:basedOn w:val="TableNormal"/>
     <w:uiPriority w:val="39"/>
     <w:rsid w:val="00725E21"/>
     <w:pPr>
@@ -8937,10 +10029,10 @@
       </w:tblBorders>
     </w:tblPr>
   </w:style>
-  <w:style w:type="character" w:customStyle="1" w:styleId="u3Char">
-    <w:name w:val="Đầu đề 3 Char"/>
-    <w:basedOn w:val="Phngmcinhcuaoanvn"/>
-    <w:link w:val="u3"/>
+  <w:style w:type="character" w:customStyle="1" w:styleId="Heading3Char">
+    <w:name w:val="Heading 3 Char"/>
+    <w:basedOn w:val="DefaultParagraphFont"/>
+    <w:link w:val="Heading3"/>
     <w:uiPriority w:val="9"/>
     <w:rsid w:val="00E056B4"/>
     <w:rPr>
@@ -8950,10 +10042,10 @@
       <w:szCs w:val="24"/>
     </w:rPr>
   </w:style>
-  <w:style w:type="paragraph" w:styleId="Mucluc3">
+  <w:style w:type="paragraph" w:styleId="TOC3">
     <w:name w:val="toc 3"/>
-    <w:basedOn w:val="Binhthng"/>
-    <w:next w:val="Binhthng"/>
+    <w:basedOn w:val="Normal"/>
+    <w:next w:val="Normal"/>
     <w:autoRedefine/>
     <w:uiPriority w:val="39"/>
     <w:unhideWhenUsed/>
@@ -9266,7 +10358,7 @@
 </file>
 
 <file path=customXml/itemProps1.xml><?xml version="1.0" encoding="utf-8"?>
-<ds:datastoreItem xmlns:ds="http://schemas.openxmlformats.org/officeDocument/2006/customXml" ds:itemID="{710185AB-E370-4B3C-B4E9-6A159DEDDB15}">
+<ds:datastoreItem xmlns:ds="http://schemas.openxmlformats.org/officeDocument/2006/customXml" ds:itemID="{A7169B6B-E2E9-4323-A044-55BAF5CAB5AA}">
   <ds:schemaRefs>
     <ds:schemaRef ds:uri="http://schemas.openxmlformats.org/officeDocument/2006/bibliography"/>
   </ds:schemaRefs>

</xml_diff>